<commit_message>
feat: update sk templates
</commit_message>
<xml_diff>
--- a/backend/src/templates/sk_wali_tpb.docx
+++ b/backend/src/templates/sk_wali_tpb.docx
@@ -19,7 +19,7 @@
           <w:szCs w:val="22"/>
         </w:rPr>
         <w:drawing>
-          <wp:anchor distT="0" distB="0" distL="114300" distR="114300" simplePos="0" relativeHeight="251658240" behindDoc="0" locked="0" layoutInCell="1" allowOverlap="1" wp14:anchorId="42D744C0" wp14:editId="5CE865A9">
+          <wp:anchor distT="0" distB="0" distL="114300" distR="114300" simplePos="0" relativeHeight="251658240" behindDoc="0" locked="0" layoutInCell="1" allowOverlap="1" wp14:anchorId="42D744C0" wp14:editId="663DF055">
             <wp:simplePos x="0" y="0"/>
             <wp:positionH relativeFrom="column">
               <wp:posOffset>2730500</wp:posOffset>
@@ -6764,6 +6764,14 @@
         </w:rPr>
         <w:t xml:space="preserve"> ITB</w:t>
       </w:r>
+      <w:r>
+        <w:rPr>
+          <w:rFonts w:ascii="Tahoma" w:hAnsi="Tahoma" w:cs="Tahoma"/>
+          <w:szCs w:val="22"/>
+          <w:lang w:val="en-ID" w:eastAsia="en-ID"/>
+        </w:rPr>
+        <w:t>{#tabel}</w:t>
+      </w:r>
     </w:p>
     <w:tbl>
       <w:tblPr>
@@ -6772,10 +6780,10 @@
         <w:tblLook w:val="04A0" w:firstRow="1" w:lastRow="0" w:firstColumn="1" w:lastColumn="0" w:noHBand="0" w:noVBand="1"/>
       </w:tblPr>
       <w:tblGrid>
-        <w:gridCol w:w="4537"/>
-        <w:gridCol w:w="585"/>
-        <w:gridCol w:w="1090"/>
-        <w:gridCol w:w="3872"/>
+        <w:gridCol w:w="4387"/>
+        <w:gridCol w:w="774"/>
+        <w:gridCol w:w="1207"/>
+        <w:gridCol w:w="3716"/>
       </w:tblGrid>
       <w:tr>
         <w:trPr>
@@ -6784,7 +6792,7 @@
         </w:trPr>
         <w:tc>
           <w:tcPr>
-            <w:tcW w:w="4537" w:type="dxa"/>
+            <w:tcW w:w="4444" w:type="dxa"/>
             <w:tcBorders>
               <w:top w:val="single" w:sz="4" w:space="0" w:color="auto"/>
               <w:left w:val="single" w:sz="4" w:space="0" w:color="auto"/>
@@ -6820,7 +6828,7 @@
         </w:tc>
         <w:tc>
           <w:tcPr>
-            <w:tcW w:w="585" w:type="dxa"/>
+            <w:tcW w:w="648" w:type="dxa"/>
             <w:tcBorders>
               <w:top w:val="single" w:sz="4" w:space="0" w:color="auto"/>
               <w:left w:val="nil"/>
@@ -6857,7 +6865,7 @@
         </w:tc>
         <w:tc>
           <w:tcPr>
-            <w:tcW w:w="1090" w:type="dxa"/>
+            <w:tcW w:w="1216" w:type="dxa"/>
             <w:tcBorders>
               <w:top w:val="single" w:sz="4" w:space="0" w:color="auto"/>
               <w:left w:val="nil"/>
@@ -6893,7 +6901,7 @@
         </w:tc>
         <w:tc>
           <w:tcPr>
-            <w:tcW w:w="3872" w:type="dxa"/>
+            <w:tcW w:w="3776" w:type="dxa"/>
             <w:tcBorders>
               <w:top w:val="single" w:sz="4" w:space="0" w:color="auto"/>
               <w:left w:val="nil"/>
@@ -6934,2571 +6942,14 @@
         </w:trPr>
         <w:tc>
           <w:tcPr>
-            <w:tcW w:w="4537" w:type="dxa"/>
+            <w:tcW w:w="4444" w:type="dxa"/>
             <w:tcBorders>
-              <w:top w:val="nil"/>
-              <w:left w:val="single" w:sz="4" w:space="0" w:color="auto"/>
-              <w:bottom w:val="nil"/>
-              <w:right w:val="single" w:sz="4" w:space="0" w:color="auto"/>
-            </w:tcBorders>
-            <w:shd w:val="clear" w:color="auto" w:fill="auto"/>
-            <w:vAlign w:val="center"/>
-            <w:hideMark/>
-          </w:tcPr>
-          <w:p>
-            <w:pPr>
-              <w:rPr>
-                <w:rFonts w:ascii="Tahoma" w:hAnsi="Tahoma" w:cs="Tahoma"/>
-                <w:sz w:val="20"/>
-                <w:lang w:val="en-ID" w:eastAsia="en-ID"/>
-              </w:rPr>
-            </w:pPr>
-            <w:r>
-              <w:rPr>
-                <w:rFonts w:ascii="Tahoma" w:hAnsi="Tahoma" w:cs="Tahoma"/>
-                <w:sz w:val="20"/>
-                <w:lang w:val="en-ID" w:eastAsia="en-ID"/>
-              </w:rPr>
-              <w:t xml:space="preserve">Arrival Dwi Sentosa, </w:t>
-            </w:r>
-            <w:proofErr w:type="spellStart"/>
-            <w:proofErr w:type="gramStart"/>
-            <w:r>
-              <w:rPr>
-                <w:rFonts w:ascii="Tahoma" w:hAnsi="Tahoma" w:cs="Tahoma"/>
-                <w:sz w:val="20"/>
-                <w:lang w:val="en-ID" w:eastAsia="en-ID"/>
-              </w:rPr>
-              <w:t>S.Kom</w:t>
-            </w:r>
-            <w:proofErr w:type="spellEnd"/>
-            <w:proofErr w:type="gramEnd"/>
-            <w:r>
-              <w:rPr>
-                <w:rFonts w:ascii="Tahoma" w:hAnsi="Tahoma" w:cs="Tahoma"/>
-                <w:sz w:val="20"/>
-                <w:lang w:val="en-ID" w:eastAsia="en-ID"/>
-              </w:rPr>
-              <w:t>., M.T.</w:t>
-            </w:r>
-          </w:p>
-        </w:tc>
-        <w:tc>
-          <w:tcPr>
-            <w:tcW w:w="585" w:type="dxa"/>
-            <w:tcBorders>
-              <w:top w:val="nil"/>
-              <w:left w:val="nil"/>
-              <w:bottom w:val="nil"/>
-              <w:right w:val="single" w:sz="4" w:space="0" w:color="auto"/>
-            </w:tcBorders>
-            <w:shd w:val="clear" w:color="auto" w:fill="auto"/>
-            <w:noWrap/>
-            <w:vAlign w:val="center"/>
-            <w:hideMark/>
-          </w:tcPr>
-          <w:p>
-            <w:pPr>
-              <w:jc w:val="center"/>
-              <w:rPr>
-                <w:rFonts w:ascii="Tahoma" w:hAnsi="Tahoma" w:cs="Tahoma"/>
-                <w:sz w:val="20"/>
-                <w:lang w:val="en-ID" w:eastAsia="en-ID"/>
-              </w:rPr>
-            </w:pPr>
-            <w:r>
-              <w:rPr>
-                <w:rFonts w:ascii="Tahoma" w:hAnsi="Tahoma" w:cs="Tahoma"/>
-                <w:sz w:val="20"/>
-                <w:lang w:val="en-ID" w:eastAsia="en-ID"/>
-              </w:rPr>
-              <w:t>1</w:t>
-            </w:r>
-          </w:p>
-        </w:tc>
-        <w:tc>
-          <w:tcPr>
-            <w:tcW w:w="1090" w:type="dxa"/>
-            <w:tcBorders>
-              <w:top w:val="nil"/>
-              <w:left w:val="nil"/>
-              <w:bottom w:val="nil"/>
-              <w:right w:val="single" w:sz="4" w:space="0" w:color="auto"/>
-            </w:tcBorders>
-            <w:shd w:val="clear" w:color="auto" w:fill="auto"/>
-            <w:vAlign w:val="center"/>
-            <w:hideMark/>
-          </w:tcPr>
-          <w:p>
-            <w:pPr>
-              <w:jc w:val="center"/>
-              <w:rPr>
-                <w:rFonts w:ascii="Tahoma" w:hAnsi="Tahoma" w:cs="Tahoma"/>
-                <w:sz w:val="20"/>
-                <w:lang w:val="en-ID" w:eastAsia="en-ID"/>
-              </w:rPr>
-            </w:pPr>
-            <w:r>
-              <w:rPr>
-                <w:rFonts w:ascii="Tahoma" w:hAnsi="Tahoma" w:cs="Tahoma"/>
-                <w:sz w:val="20"/>
-                <w:lang w:val="en-ID" w:eastAsia="en-ID"/>
-              </w:rPr>
-              <w:t>19624039</w:t>
-            </w:r>
-          </w:p>
-        </w:tc>
-        <w:tc>
-          <w:tcPr>
-            <w:tcW w:w="3872" w:type="dxa"/>
-            <w:tcBorders>
-              <w:top w:val="nil"/>
-              <w:left w:val="nil"/>
-              <w:bottom w:val="nil"/>
-              <w:right w:val="single" w:sz="4" w:space="0" w:color="auto"/>
-            </w:tcBorders>
-            <w:shd w:val="clear" w:color="auto" w:fill="auto"/>
-            <w:vAlign w:val="center"/>
-            <w:hideMark/>
-          </w:tcPr>
-          <w:p>
-            <w:pPr>
-              <w:rPr>
-                <w:rFonts w:ascii="Tahoma" w:hAnsi="Tahoma" w:cs="Tahoma"/>
-                <w:sz w:val="20"/>
-                <w:lang w:val="en-ID" w:eastAsia="en-ID"/>
-              </w:rPr>
-            </w:pPr>
-            <w:r>
-              <w:rPr>
-                <w:rFonts w:ascii="Tahoma" w:hAnsi="Tahoma" w:cs="Tahoma"/>
-                <w:sz w:val="20"/>
-                <w:lang w:val="en-ID" w:eastAsia="en-ID"/>
-              </w:rPr>
-              <w:t>Nisrina Zakiyah</w:t>
-            </w:r>
-          </w:p>
-        </w:tc>
-      </w:tr>
-      <w:tr>
-        <w:trPr>
-          <w:trHeight w:val="283"/>
-        </w:trPr>
-        <w:tc>
-          <w:tcPr>
-            <w:tcW w:w="4537" w:type="dxa"/>
-            <w:tcBorders>
-              <w:top w:val="nil"/>
-              <w:left w:val="single" w:sz="4" w:space="0" w:color="auto"/>
-              <w:bottom w:val="nil"/>
-              <w:right w:val="single" w:sz="4" w:space="0" w:color="auto"/>
-            </w:tcBorders>
-            <w:shd w:val="clear" w:color="auto" w:fill="auto"/>
-            <w:noWrap/>
-            <w:vAlign w:val="center"/>
-            <w:hideMark/>
-          </w:tcPr>
-          <w:p>
-            <w:pPr>
-              <w:rPr>
-                <w:rFonts w:ascii="Tahoma" w:hAnsi="Tahoma" w:cs="Tahoma"/>
-                <w:sz w:val="20"/>
-                <w:lang w:val="en-ID" w:eastAsia="en-ID"/>
-              </w:rPr>
-            </w:pPr>
-            <w:r>
-              <w:rPr>
-                <w:rFonts w:ascii="Tahoma" w:hAnsi="Tahoma" w:cs="Tahoma"/>
-                <w:sz w:val="20"/>
-                <w:lang w:val="en-ID" w:eastAsia="en-ID"/>
-              </w:rPr>
-              <w:t>223122016</w:t>
-            </w:r>
-          </w:p>
-        </w:tc>
-        <w:tc>
-          <w:tcPr>
-            <w:tcW w:w="585" w:type="dxa"/>
-            <w:tcBorders>
-              <w:top w:val="nil"/>
-              <w:left w:val="nil"/>
-              <w:bottom w:val="nil"/>
-              <w:right w:val="single" w:sz="4" w:space="0" w:color="auto"/>
-            </w:tcBorders>
-            <w:shd w:val="clear" w:color="auto" w:fill="auto"/>
-            <w:noWrap/>
-            <w:vAlign w:val="center"/>
-            <w:hideMark/>
-          </w:tcPr>
-          <w:p>
-            <w:pPr>
-              <w:jc w:val="center"/>
-              <w:rPr>
-                <w:rFonts w:ascii="Tahoma" w:hAnsi="Tahoma" w:cs="Tahoma"/>
-                <w:sz w:val="20"/>
-                <w:lang w:val="en-ID" w:eastAsia="en-ID"/>
-              </w:rPr>
-            </w:pPr>
-            <w:r>
-              <w:rPr>
-                <w:rFonts w:ascii="Tahoma" w:hAnsi="Tahoma" w:cs="Tahoma"/>
-                <w:sz w:val="20"/>
-                <w:lang w:val="en-ID" w:eastAsia="en-ID"/>
-              </w:rPr>
-              <w:t>2</w:t>
-            </w:r>
-          </w:p>
-        </w:tc>
-        <w:tc>
-          <w:tcPr>
-            <w:tcW w:w="1090" w:type="dxa"/>
-            <w:tcBorders>
-              <w:top w:val="nil"/>
-              <w:left w:val="nil"/>
-              <w:bottom w:val="nil"/>
-              <w:right w:val="single" w:sz="4" w:space="0" w:color="auto"/>
-            </w:tcBorders>
-            <w:shd w:val="clear" w:color="auto" w:fill="auto"/>
-            <w:vAlign w:val="center"/>
-            <w:hideMark/>
-          </w:tcPr>
-          <w:p>
-            <w:pPr>
-              <w:jc w:val="center"/>
-              <w:rPr>
-                <w:rFonts w:ascii="Tahoma" w:hAnsi="Tahoma" w:cs="Tahoma"/>
-                <w:sz w:val="20"/>
-                <w:lang w:val="en-ID" w:eastAsia="en-ID"/>
-              </w:rPr>
-            </w:pPr>
-            <w:r>
-              <w:rPr>
-                <w:rFonts w:ascii="Tahoma" w:hAnsi="Tahoma" w:cs="Tahoma"/>
-                <w:sz w:val="20"/>
-                <w:lang w:val="en-ID" w:eastAsia="en-ID"/>
-              </w:rPr>
-              <w:t>19624040</w:t>
-            </w:r>
-          </w:p>
-        </w:tc>
-        <w:tc>
-          <w:tcPr>
-            <w:tcW w:w="3872" w:type="dxa"/>
-            <w:tcBorders>
-              <w:top w:val="nil"/>
-              <w:left w:val="nil"/>
-              <w:bottom w:val="nil"/>
-              <w:right w:val="single" w:sz="4" w:space="0" w:color="auto"/>
-            </w:tcBorders>
-            <w:shd w:val="clear" w:color="auto" w:fill="auto"/>
-            <w:vAlign w:val="center"/>
-            <w:hideMark/>
-          </w:tcPr>
-          <w:p>
-            <w:pPr>
-              <w:rPr>
-                <w:rFonts w:ascii="Tahoma" w:hAnsi="Tahoma" w:cs="Tahoma"/>
-                <w:sz w:val="20"/>
-                <w:lang w:val="en-ID" w:eastAsia="en-ID"/>
-              </w:rPr>
-            </w:pPr>
-            <w:r>
-              <w:rPr>
-                <w:rFonts w:ascii="Tahoma" w:hAnsi="Tahoma" w:cs="Tahoma"/>
-                <w:sz w:val="20"/>
-                <w:lang w:val="en-ID" w:eastAsia="en-ID"/>
-              </w:rPr>
-              <w:t xml:space="preserve">Yumna </w:t>
-            </w:r>
-            <w:proofErr w:type="spellStart"/>
-            <w:r>
-              <w:rPr>
-                <w:rFonts w:ascii="Tahoma" w:hAnsi="Tahoma" w:cs="Tahoma"/>
-                <w:sz w:val="20"/>
-                <w:lang w:val="en-ID" w:eastAsia="en-ID"/>
-              </w:rPr>
-              <w:t>Fathonah</w:t>
-            </w:r>
-            <w:proofErr w:type="spellEnd"/>
-            <w:r>
-              <w:rPr>
-                <w:rFonts w:ascii="Tahoma" w:hAnsi="Tahoma" w:cs="Tahoma"/>
-                <w:sz w:val="20"/>
-                <w:lang w:val="en-ID" w:eastAsia="en-ID"/>
-              </w:rPr>
-              <w:t xml:space="preserve"> </w:t>
-            </w:r>
-            <w:proofErr w:type="spellStart"/>
-            <w:r>
-              <w:rPr>
-                <w:rFonts w:ascii="Tahoma" w:hAnsi="Tahoma" w:cs="Tahoma"/>
-                <w:sz w:val="20"/>
-                <w:lang w:val="en-ID" w:eastAsia="en-ID"/>
-              </w:rPr>
-              <w:t>Kautsar</w:t>
-            </w:r>
-            <w:proofErr w:type="spellEnd"/>
-          </w:p>
-        </w:tc>
-      </w:tr>
-      <w:tr>
-        <w:trPr>
-          <w:trHeight w:val="283"/>
-        </w:trPr>
-        <w:tc>
-          <w:tcPr>
-            <w:tcW w:w="4537" w:type="dxa"/>
-            <w:tcBorders>
-              <w:top w:val="nil"/>
-              <w:left w:val="single" w:sz="4" w:space="0" w:color="auto"/>
-              <w:bottom w:val="nil"/>
-              <w:right w:val="single" w:sz="4" w:space="0" w:color="auto"/>
-            </w:tcBorders>
-            <w:shd w:val="clear" w:color="auto" w:fill="auto"/>
-            <w:vAlign w:val="center"/>
-            <w:hideMark/>
-          </w:tcPr>
-          <w:p>
-            <w:pPr>
-              <w:rPr>
-                <w:rFonts w:ascii="Tahoma" w:hAnsi="Tahoma" w:cs="Tahoma"/>
-                <w:sz w:val="20"/>
-                <w:lang w:val="en-ID" w:eastAsia="en-ID"/>
-              </w:rPr>
-            </w:pPr>
-            <w:r>
-              <w:rPr>
-                <w:rFonts w:ascii="Tahoma" w:hAnsi="Tahoma" w:cs="Tahoma"/>
-                <w:sz w:val="20"/>
-                <w:lang w:val="en-ID" w:eastAsia="en-ID"/>
-              </w:rPr>
-              <w:t> </w:t>
-            </w:r>
-          </w:p>
-        </w:tc>
-        <w:tc>
-          <w:tcPr>
-            <w:tcW w:w="585" w:type="dxa"/>
-            <w:tcBorders>
-              <w:top w:val="nil"/>
-              <w:left w:val="nil"/>
-              <w:bottom w:val="nil"/>
-              <w:right w:val="single" w:sz="4" w:space="0" w:color="auto"/>
-            </w:tcBorders>
-            <w:shd w:val="clear" w:color="auto" w:fill="auto"/>
-            <w:noWrap/>
-            <w:vAlign w:val="center"/>
-            <w:hideMark/>
-          </w:tcPr>
-          <w:p>
-            <w:pPr>
-              <w:jc w:val="center"/>
-              <w:rPr>
-                <w:rFonts w:ascii="Tahoma" w:hAnsi="Tahoma" w:cs="Tahoma"/>
-                <w:sz w:val="20"/>
-                <w:lang w:val="en-ID" w:eastAsia="en-ID"/>
-              </w:rPr>
-            </w:pPr>
-            <w:r>
-              <w:rPr>
-                <w:rFonts w:ascii="Tahoma" w:hAnsi="Tahoma" w:cs="Tahoma"/>
-                <w:sz w:val="20"/>
-                <w:lang w:val="en-ID" w:eastAsia="en-ID"/>
-              </w:rPr>
-              <w:t>3</w:t>
-            </w:r>
-          </w:p>
-        </w:tc>
-        <w:tc>
-          <w:tcPr>
-            <w:tcW w:w="1090" w:type="dxa"/>
-            <w:tcBorders>
-              <w:top w:val="nil"/>
-              <w:left w:val="nil"/>
-              <w:bottom w:val="nil"/>
-              <w:right w:val="single" w:sz="4" w:space="0" w:color="auto"/>
-            </w:tcBorders>
-            <w:shd w:val="clear" w:color="auto" w:fill="auto"/>
-            <w:vAlign w:val="center"/>
-            <w:hideMark/>
-          </w:tcPr>
-          <w:p>
-            <w:pPr>
-              <w:jc w:val="center"/>
-              <w:rPr>
-                <w:rFonts w:ascii="Tahoma" w:hAnsi="Tahoma" w:cs="Tahoma"/>
-                <w:sz w:val="20"/>
-                <w:lang w:val="en-ID" w:eastAsia="en-ID"/>
-              </w:rPr>
-            </w:pPr>
-            <w:r>
-              <w:rPr>
-                <w:rFonts w:ascii="Tahoma" w:hAnsi="Tahoma" w:cs="Tahoma"/>
-                <w:sz w:val="20"/>
-                <w:lang w:val="en-ID" w:eastAsia="en-ID"/>
-              </w:rPr>
-              <w:t>19624041</w:t>
-            </w:r>
-          </w:p>
-        </w:tc>
-        <w:tc>
-          <w:tcPr>
-            <w:tcW w:w="3872" w:type="dxa"/>
-            <w:tcBorders>
-              <w:top w:val="nil"/>
-              <w:left w:val="nil"/>
-              <w:bottom w:val="nil"/>
-              <w:right w:val="single" w:sz="4" w:space="0" w:color="auto"/>
-            </w:tcBorders>
-            <w:shd w:val="clear" w:color="auto" w:fill="auto"/>
-            <w:vAlign w:val="center"/>
-            <w:hideMark/>
-          </w:tcPr>
-          <w:p>
-            <w:pPr>
-              <w:rPr>
-                <w:rFonts w:ascii="Tahoma" w:hAnsi="Tahoma" w:cs="Tahoma"/>
-                <w:sz w:val="20"/>
-                <w:lang w:val="en-ID" w:eastAsia="en-ID"/>
-              </w:rPr>
-            </w:pPr>
-            <w:r>
-              <w:rPr>
-                <w:rFonts w:ascii="Tahoma" w:hAnsi="Tahoma" w:cs="Tahoma"/>
-                <w:sz w:val="20"/>
-                <w:lang w:val="en-ID" w:eastAsia="en-ID"/>
-              </w:rPr>
-              <w:t>Dzakwan Muhammad K. P. P.</w:t>
-            </w:r>
-          </w:p>
-        </w:tc>
-      </w:tr>
-      <w:tr>
-        <w:trPr>
-          <w:trHeight w:val="283"/>
-        </w:trPr>
-        <w:tc>
-          <w:tcPr>
-            <w:tcW w:w="4537" w:type="dxa"/>
-            <w:tcBorders>
-              <w:top w:val="nil"/>
-              <w:left w:val="single" w:sz="4" w:space="0" w:color="auto"/>
-              <w:bottom w:val="nil"/>
-              <w:right w:val="single" w:sz="4" w:space="0" w:color="auto"/>
-            </w:tcBorders>
-            <w:shd w:val="clear" w:color="auto" w:fill="auto"/>
-            <w:vAlign w:val="center"/>
-            <w:hideMark/>
-          </w:tcPr>
-          <w:p>
-            <w:pPr>
-              <w:rPr>
-                <w:rFonts w:ascii="Tahoma" w:hAnsi="Tahoma" w:cs="Tahoma"/>
-                <w:sz w:val="20"/>
-                <w:lang w:val="en-ID" w:eastAsia="en-ID"/>
-              </w:rPr>
-            </w:pPr>
-            <w:r>
-              <w:rPr>
-                <w:rFonts w:ascii="Tahoma" w:hAnsi="Tahoma" w:cs="Tahoma"/>
-                <w:sz w:val="20"/>
-                <w:lang w:val="en-ID" w:eastAsia="en-ID"/>
-              </w:rPr>
-              <w:t> </w:t>
-            </w:r>
-          </w:p>
-        </w:tc>
-        <w:tc>
-          <w:tcPr>
-            <w:tcW w:w="585" w:type="dxa"/>
-            <w:tcBorders>
-              <w:top w:val="nil"/>
-              <w:left w:val="nil"/>
-              <w:bottom w:val="nil"/>
-              <w:right w:val="single" w:sz="4" w:space="0" w:color="auto"/>
-            </w:tcBorders>
-            <w:shd w:val="clear" w:color="auto" w:fill="auto"/>
-            <w:noWrap/>
-            <w:vAlign w:val="center"/>
-            <w:hideMark/>
-          </w:tcPr>
-          <w:p>
-            <w:pPr>
-              <w:jc w:val="center"/>
-              <w:rPr>
-                <w:rFonts w:ascii="Tahoma" w:hAnsi="Tahoma" w:cs="Tahoma"/>
-                <w:sz w:val="20"/>
-                <w:lang w:val="en-ID" w:eastAsia="en-ID"/>
-              </w:rPr>
-            </w:pPr>
-            <w:r>
-              <w:rPr>
-                <w:rFonts w:ascii="Tahoma" w:hAnsi="Tahoma" w:cs="Tahoma"/>
-                <w:sz w:val="20"/>
-                <w:lang w:val="en-ID" w:eastAsia="en-ID"/>
-              </w:rPr>
-              <w:t>4</w:t>
-            </w:r>
-          </w:p>
-        </w:tc>
-        <w:tc>
-          <w:tcPr>
-            <w:tcW w:w="1090" w:type="dxa"/>
-            <w:tcBorders>
-              <w:top w:val="nil"/>
-              <w:left w:val="nil"/>
-              <w:bottom w:val="nil"/>
-              <w:right w:val="single" w:sz="4" w:space="0" w:color="auto"/>
-            </w:tcBorders>
-            <w:shd w:val="clear" w:color="auto" w:fill="auto"/>
-            <w:vAlign w:val="center"/>
-            <w:hideMark/>
-          </w:tcPr>
-          <w:p>
-            <w:pPr>
-              <w:jc w:val="center"/>
-              <w:rPr>
-                <w:rFonts w:ascii="Tahoma" w:hAnsi="Tahoma" w:cs="Tahoma"/>
-                <w:sz w:val="20"/>
-                <w:lang w:val="en-ID" w:eastAsia="en-ID"/>
-              </w:rPr>
-            </w:pPr>
-            <w:r>
-              <w:rPr>
-                <w:rFonts w:ascii="Tahoma" w:hAnsi="Tahoma" w:cs="Tahoma"/>
-                <w:sz w:val="20"/>
-                <w:lang w:val="en-ID" w:eastAsia="en-ID"/>
-              </w:rPr>
-              <w:t>19624042</w:t>
-            </w:r>
-          </w:p>
-        </w:tc>
-        <w:tc>
-          <w:tcPr>
-            <w:tcW w:w="3872" w:type="dxa"/>
-            <w:tcBorders>
-              <w:top w:val="nil"/>
-              <w:left w:val="nil"/>
-              <w:bottom w:val="nil"/>
-              <w:right w:val="single" w:sz="4" w:space="0" w:color="auto"/>
-            </w:tcBorders>
-            <w:shd w:val="clear" w:color="auto" w:fill="auto"/>
-            <w:vAlign w:val="center"/>
-            <w:hideMark/>
-          </w:tcPr>
-          <w:p>
-            <w:pPr>
-              <w:rPr>
-                <w:rFonts w:ascii="Tahoma" w:hAnsi="Tahoma" w:cs="Tahoma"/>
-                <w:sz w:val="20"/>
-                <w:lang w:val="en-ID" w:eastAsia="en-ID"/>
-              </w:rPr>
-            </w:pPr>
-            <w:r>
-              <w:rPr>
-                <w:rFonts w:ascii="Tahoma" w:hAnsi="Tahoma" w:cs="Tahoma"/>
-                <w:sz w:val="20"/>
-                <w:lang w:val="en-ID" w:eastAsia="en-ID"/>
-              </w:rPr>
-              <w:t xml:space="preserve">Rava </w:t>
-            </w:r>
-            <w:proofErr w:type="spellStart"/>
-            <w:r>
-              <w:rPr>
-                <w:rFonts w:ascii="Tahoma" w:hAnsi="Tahoma" w:cs="Tahoma"/>
-                <w:sz w:val="20"/>
-                <w:lang w:val="en-ID" w:eastAsia="en-ID"/>
-              </w:rPr>
-              <w:t>Khoman</w:t>
-            </w:r>
-            <w:proofErr w:type="spellEnd"/>
-            <w:r>
-              <w:rPr>
-                <w:rFonts w:ascii="Tahoma" w:hAnsi="Tahoma" w:cs="Tahoma"/>
-                <w:sz w:val="20"/>
-                <w:lang w:val="en-ID" w:eastAsia="en-ID"/>
-              </w:rPr>
-              <w:t xml:space="preserve"> Tuah </w:t>
-            </w:r>
-            <w:proofErr w:type="spellStart"/>
-            <w:r>
-              <w:rPr>
-                <w:rFonts w:ascii="Tahoma" w:hAnsi="Tahoma" w:cs="Tahoma"/>
-                <w:sz w:val="20"/>
-                <w:lang w:val="en-ID" w:eastAsia="en-ID"/>
-              </w:rPr>
-              <w:t>Saragih</w:t>
-            </w:r>
-            <w:proofErr w:type="spellEnd"/>
-          </w:p>
-        </w:tc>
-      </w:tr>
-      <w:tr>
-        <w:trPr>
-          <w:trHeight w:val="283"/>
-        </w:trPr>
-        <w:tc>
-          <w:tcPr>
-            <w:tcW w:w="4537" w:type="dxa"/>
-            <w:tcBorders>
-              <w:top w:val="nil"/>
-              <w:left w:val="single" w:sz="4" w:space="0" w:color="auto"/>
-              <w:bottom w:val="nil"/>
-              <w:right w:val="single" w:sz="4" w:space="0" w:color="auto"/>
-            </w:tcBorders>
-            <w:shd w:val="clear" w:color="auto" w:fill="auto"/>
-            <w:vAlign w:val="center"/>
-            <w:hideMark/>
-          </w:tcPr>
-          <w:p>
-            <w:pPr>
-              <w:rPr>
-                <w:rFonts w:ascii="Tahoma" w:hAnsi="Tahoma" w:cs="Tahoma"/>
-                <w:sz w:val="20"/>
-                <w:lang w:val="en-ID" w:eastAsia="en-ID"/>
-              </w:rPr>
-            </w:pPr>
-            <w:r>
-              <w:rPr>
-                <w:rFonts w:ascii="Tahoma" w:hAnsi="Tahoma" w:cs="Tahoma"/>
-                <w:sz w:val="20"/>
-                <w:lang w:val="en-ID" w:eastAsia="en-ID"/>
-              </w:rPr>
-              <w:t> </w:t>
-            </w:r>
-          </w:p>
-        </w:tc>
-        <w:tc>
-          <w:tcPr>
-            <w:tcW w:w="585" w:type="dxa"/>
-            <w:tcBorders>
-              <w:top w:val="nil"/>
-              <w:left w:val="nil"/>
-              <w:bottom w:val="nil"/>
-              <w:right w:val="single" w:sz="4" w:space="0" w:color="auto"/>
-            </w:tcBorders>
-            <w:shd w:val="clear" w:color="auto" w:fill="auto"/>
-            <w:noWrap/>
-            <w:vAlign w:val="center"/>
-            <w:hideMark/>
-          </w:tcPr>
-          <w:p>
-            <w:pPr>
-              <w:jc w:val="center"/>
-              <w:rPr>
-                <w:rFonts w:ascii="Tahoma" w:hAnsi="Tahoma" w:cs="Tahoma"/>
-                <w:sz w:val="20"/>
-                <w:lang w:val="en-ID" w:eastAsia="en-ID"/>
-              </w:rPr>
-            </w:pPr>
-            <w:r>
-              <w:rPr>
-                <w:rFonts w:ascii="Tahoma" w:hAnsi="Tahoma" w:cs="Tahoma"/>
-                <w:sz w:val="20"/>
-                <w:lang w:val="en-ID" w:eastAsia="en-ID"/>
-              </w:rPr>
-              <w:t>5</w:t>
-            </w:r>
-          </w:p>
-        </w:tc>
-        <w:tc>
-          <w:tcPr>
-            <w:tcW w:w="1090" w:type="dxa"/>
-            <w:tcBorders>
-              <w:top w:val="nil"/>
-              <w:left w:val="nil"/>
-              <w:bottom w:val="nil"/>
-              <w:right w:val="single" w:sz="4" w:space="0" w:color="auto"/>
-            </w:tcBorders>
-            <w:shd w:val="clear" w:color="auto" w:fill="auto"/>
-            <w:vAlign w:val="center"/>
-            <w:hideMark/>
-          </w:tcPr>
-          <w:p>
-            <w:pPr>
-              <w:jc w:val="center"/>
-              <w:rPr>
-                <w:rFonts w:ascii="Tahoma" w:hAnsi="Tahoma" w:cs="Tahoma"/>
-                <w:sz w:val="20"/>
-                <w:lang w:val="en-ID" w:eastAsia="en-ID"/>
-              </w:rPr>
-            </w:pPr>
-            <w:r>
-              <w:rPr>
-                <w:rFonts w:ascii="Tahoma" w:hAnsi="Tahoma" w:cs="Tahoma"/>
-                <w:sz w:val="20"/>
-                <w:lang w:val="en-ID" w:eastAsia="en-ID"/>
-              </w:rPr>
-              <w:t>19624043</w:t>
-            </w:r>
-          </w:p>
-        </w:tc>
-        <w:tc>
-          <w:tcPr>
-            <w:tcW w:w="3872" w:type="dxa"/>
-            <w:tcBorders>
-              <w:top w:val="nil"/>
-              <w:left w:val="nil"/>
-              <w:bottom w:val="nil"/>
-              <w:right w:val="single" w:sz="4" w:space="0" w:color="auto"/>
-            </w:tcBorders>
-            <w:shd w:val="clear" w:color="auto" w:fill="auto"/>
-            <w:vAlign w:val="center"/>
-            <w:hideMark/>
-          </w:tcPr>
-          <w:p>
-            <w:pPr>
-              <w:rPr>
-                <w:rFonts w:ascii="Tahoma" w:hAnsi="Tahoma" w:cs="Tahoma"/>
-                <w:sz w:val="20"/>
-                <w:lang w:val="en-ID" w:eastAsia="en-ID"/>
-              </w:rPr>
-            </w:pPr>
-            <w:r>
-              <w:rPr>
-                <w:rFonts w:ascii="Tahoma" w:hAnsi="Tahoma" w:cs="Tahoma"/>
-                <w:sz w:val="20"/>
-                <w:lang w:val="en-ID" w:eastAsia="en-ID"/>
-              </w:rPr>
-              <w:t xml:space="preserve">Jonathan </w:t>
-            </w:r>
-            <w:proofErr w:type="spellStart"/>
-            <w:r>
-              <w:rPr>
-                <w:rFonts w:ascii="Tahoma" w:hAnsi="Tahoma" w:cs="Tahoma"/>
-                <w:sz w:val="20"/>
-                <w:lang w:val="en-ID" w:eastAsia="en-ID"/>
-              </w:rPr>
-              <w:t>Harijadi</w:t>
-            </w:r>
-            <w:proofErr w:type="spellEnd"/>
-          </w:p>
-        </w:tc>
-      </w:tr>
-      <w:tr>
-        <w:trPr>
-          <w:trHeight w:val="283"/>
-        </w:trPr>
-        <w:tc>
-          <w:tcPr>
-            <w:tcW w:w="4537" w:type="dxa"/>
-            <w:tcBorders>
-              <w:top w:val="nil"/>
-              <w:left w:val="single" w:sz="4" w:space="0" w:color="auto"/>
-              <w:bottom w:val="nil"/>
-              <w:right w:val="single" w:sz="4" w:space="0" w:color="auto"/>
-            </w:tcBorders>
-            <w:shd w:val="clear" w:color="auto" w:fill="auto"/>
-            <w:vAlign w:val="center"/>
-            <w:hideMark/>
-          </w:tcPr>
-          <w:p>
-            <w:pPr>
-              <w:rPr>
-                <w:rFonts w:ascii="Tahoma" w:hAnsi="Tahoma" w:cs="Tahoma"/>
-                <w:sz w:val="20"/>
-                <w:lang w:val="en-ID" w:eastAsia="en-ID"/>
-              </w:rPr>
-            </w:pPr>
-            <w:r>
-              <w:rPr>
-                <w:rFonts w:ascii="Tahoma" w:hAnsi="Tahoma" w:cs="Tahoma"/>
-                <w:sz w:val="20"/>
-                <w:lang w:val="en-ID" w:eastAsia="en-ID"/>
-              </w:rPr>
-              <w:t> </w:t>
-            </w:r>
-          </w:p>
-        </w:tc>
-        <w:tc>
-          <w:tcPr>
-            <w:tcW w:w="585" w:type="dxa"/>
-            <w:tcBorders>
-              <w:top w:val="nil"/>
-              <w:left w:val="nil"/>
-              <w:bottom w:val="nil"/>
-              <w:right w:val="single" w:sz="4" w:space="0" w:color="auto"/>
-            </w:tcBorders>
-            <w:shd w:val="clear" w:color="auto" w:fill="auto"/>
-            <w:noWrap/>
-            <w:vAlign w:val="center"/>
-            <w:hideMark/>
-          </w:tcPr>
-          <w:p>
-            <w:pPr>
-              <w:jc w:val="center"/>
-              <w:rPr>
-                <w:rFonts w:ascii="Tahoma" w:hAnsi="Tahoma" w:cs="Tahoma"/>
-                <w:sz w:val="20"/>
-                <w:lang w:val="en-ID" w:eastAsia="en-ID"/>
-              </w:rPr>
-            </w:pPr>
-            <w:r>
-              <w:rPr>
-                <w:rFonts w:ascii="Tahoma" w:hAnsi="Tahoma" w:cs="Tahoma"/>
-                <w:sz w:val="20"/>
-                <w:lang w:val="en-ID" w:eastAsia="en-ID"/>
-              </w:rPr>
-              <w:t>6</w:t>
-            </w:r>
-          </w:p>
-        </w:tc>
-        <w:tc>
-          <w:tcPr>
-            <w:tcW w:w="1090" w:type="dxa"/>
-            <w:tcBorders>
-              <w:top w:val="nil"/>
-              <w:left w:val="nil"/>
-              <w:bottom w:val="nil"/>
-              <w:right w:val="single" w:sz="4" w:space="0" w:color="auto"/>
-            </w:tcBorders>
-            <w:shd w:val="clear" w:color="auto" w:fill="auto"/>
-            <w:vAlign w:val="center"/>
-            <w:hideMark/>
-          </w:tcPr>
-          <w:p>
-            <w:pPr>
-              <w:jc w:val="center"/>
-              <w:rPr>
-                <w:rFonts w:ascii="Tahoma" w:hAnsi="Tahoma" w:cs="Tahoma"/>
-                <w:sz w:val="20"/>
-                <w:lang w:val="en-ID" w:eastAsia="en-ID"/>
-              </w:rPr>
-            </w:pPr>
-            <w:r>
-              <w:rPr>
-                <w:rFonts w:ascii="Tahoma" w:hAnsi="Tahoma" w:cs="Tahoma"/>
-                <w:sz w:val="20"/>
-                <w:lang w:val="en-ID" w:eastAsia="en-ID"/>
-              </w:rPr>
-              <w:t>19624044</w:t>
-            </w:r>
-          </w:p>
-        </w:tc>
-        <w:tc>
-          <w:tcPr>
-            <w:tcW w:w="3872" w:type="dxa"/>
-            <w:tcBorders>
-              <w:top w:val="nil"/>
-              <w:left w:val="nil"/>
-              <w:bottom w:val="nil"/>
-              <w:right w:val="single" w:sz="4" w:space="0" w:color="auto"/>
-            </w:tcBorders>
-            <w:shd w:val="clear" w:color="auto" w:fill="auto"/>
-            <w:vAlign w:val="center"/>
-            <w:hideMark/>
-          </w:tcPr>
-          <w:p>
-            <w:pPr>
-              <w:rPr>
-                <w:rFonts w:ascii="Tahoma" w:hAnsi="Tahoma" w:cs="Tahoma"/>
-                <w:sz w:val="20"/>
-                <w:lang w:val="en-ID" w:eastAsia="en-ID"/>
-              </w:rPr>
-            </w:pPr>
-            <w:r>
-              <w:rPr>
-                <w:rFonts w:ascii="Tahoma" w:hAnsi="Tahoma" w:cs="Tahoma"/>
-                <w:sz w:val="20"/>
-                <w:lang w:val="en-ID" w:eastAsia="en-ID"/>
-              </w:rPr>
-              <w:t>Reza Nashwan Faizi</w:t>
-            </w:r>
-          </w:p>
-        </w:tc>
-      </w:tr>
-      <w:tr>
-        <w:trPr>
-          <w:trHeight w:val="283"/>
-        </w:trPr>
-        <w:tc>
-          <w:tcPr>
-            <w:tcW w:w="4537" w:type="dxa"/>
-            <w:tcBorders>
-              <w:top w:val="nil"/>
-              <w:left w:val="single" w:sz="4" w:space="0" w:color="auto"/>
-              <w:bottom w:val="nil"/>
-              <w:right w:val="single" w:sz="4" w:space="0" w:color="auto"/>
-            </w:tcBorders>
-            <w:shd w:val="clear" w:color="auto" w:fill="auto"/>
-            <w:vAlign w:val="center"/>
-            <w:hideMark/>
-          </w:tcPr>
-          <w:p>
-            <w:pPr>
-              <w:rPr>
-                <w:rFonts w:ascii="Tahoma" w:hAnsi="Tahoma" w:cs="Tahoma"/>
-                <w:sz w:val="20"/>
-                <w:lang w:val="en-ID" w:eastAsia="en-ID"/>
-              </w:rPr>
-            </w:pPr>
-            <w:r>
-              <w:rPr>
-                <w:rFonts w:ascii="Tahoma" w:hAnsi="Tahoma" w:cs="Tahoma"/>
-                <w:sz w:val="20"/>
-                <w:lang w:val="en-ID" w:eastAsia="en-ID"/>
-              </w:rPr>
-              <w:t> </w:t>
-            </w:r>
-          </w:p>
-        </w:tc>
-        <w:tc>
-          <w:tcPr>
-            <w:tcW w:w="585" w:type="dxa"/>
-            <w:tcBorders>
-              <w:top w:val="nil"/>
-              <w:left w:val="nil"/>
-              <w:bottom w:val="nil"/>
-              <w:right w:val="single" w:sz="4" w:space="0" w:color="auto"/>
-            </w:tcBorders>
-            <w:shd w:val="clear" w:color="auto" w:fill="auto"/>
-            <w:noWrap/>
-            <w:vAlign w:val="center"/>
-            <w:hideMark/>
-          </w:tcPr>
-          <w:p>
-            <w:pPr>
-              <w:jc w:val="center"/>
-              <w:rPr>
-                <w:rFonts w:ascii="Tahoma" w:hAnsi="Tahoma" w:cs="Tahoma"/>
-                <w:sz w:val="20"/>
-                <w:lang w:val="en-ID" w:eastAsia="en-ID"/>
-              </w:rPr>
-            </w:pPr>
-            <w:r>
-              <w:rPr>
-                <w:rFonts w:ascii="Tahoma" w:hAnsi="Tahoma" w:cs="Tahoma"/>
-                <w:sz w:val="20"/>
-                <w:lang w:val="en-ID" w:eastAsia="en-ID"/>
-              </w:rPr>
-              <w:t>7</w:t>
-            </w:r>
-          </w:p>
-        </w:tc>
-        <w:tc>
-          <w:tcPr>
-            <w:tcW w:w="1090" w:type="dxa"/>
-            <w:tcBorders>
-              <w:top w:val="nil"/>
-              <w:left w:val="nil"/>
-              <w:bottom w:val="nil"/>
-              <w:right w:val="single" w:sz="4" w:space="0" w:color="auto"/>
-            </w:tcBorders>
-            <w:shd w:val="clear" w:color="auto" w:fill="auto"/>
-            <w:vAlign w:val="center"/>
-            <w:hideMark/>
-          </w:tcPr>
-          <w:p>
-            <w:pPr>
-              <w:jc w:val="center"/>
-              <w:rPr>
-                <w:rFonts w:ascii="Tahoma" w:hAnsi="Tahoma" w:cs="Tahoma"/>
-                <w:sz w:val="20"/>
-                <w:lang w:val="en-ID" w:eastAsia="en-ID"/>
-              </w:rPr>
-            </w:pPr>
-            <w:r>
-              <w:rPr>
-                <w:rFonts w:ascii="Tahoma" w:hAnsi="Tahoma" w:cs="Tahoma"/>
-                <w:sz w:val="20"/>
-                <w:lang w:val="en-ID" w:eastAsia="en-ID"/>
-              </w:rPr>
-              <w:t>19624045</w:t>
-            </w:r>
-          </w:p>
-        </w:tc>
-        <w:tc>
-          <w:tcPr>
-            <w:tcW w:w="3872" w:type="dxa"/>
-            <w:tcBorders>
-              <w:top w:val="nil"/>
-              <w:left w:val="nil"/>
-              <w:bottom w:val="nil"/>
-              <w:right w:val="single" w:sz="4" w:space="0" w:color="auto"/>
-            </w:tcBorders>
-            <w:shd w:val="clear" w:color="auto" w:fill="auto"/>
-            <w:vAlign w:val="center"/>
-            <w:hideMark/>
-          </w:tcPr>
-          <w:p>
-            <w:pPr>
-              <w:rPr>
-                <w:rFonts w:ascii="Tahoma" w:hAnsi="Tahoma" w:cs="Tahoma"/>
-                <w:sz w:val="20"/>
-                <w:lang w:val="en-ID" w:eastAsia="en-ID"/>
-              </w:rPr>
-            </w:pPr>
-            <w:proofErr w:type="spellStart"/>
-            <w:r>
-              <w:rPr>
-                <w:rFonts w:ascii="Tahoma" w:hAnsi="Tahoma" w:cs="Tahoma"/>
-                <w:sz w:val="20"/>
-                <w:lang w:val="en-ID" w:eastAsia="en-ID"/>
-              </w:rPr>
-              <w:t>Neswa</w:t>
-            </w:r>
-            <w:proofErr w:type="spellEnd"/>
-            <w:r>
-              <w:rPr>
-                <w:rFonts w:ascii="Tahoma" w:hAnsi="Tahoma" w:cs="Tahoma"/>
-                <w:sz w:val="20"/>
-                <w:lang w:val="en-ID" w:eastAsia="en-ID"/>
-              </w:rPr>
-              <w:t xml:space="preserve"> Eka </w:t>
-            </w:r>
-            <w:proofErr w:type="spellStart"/>
-            <w:r>
-              <w:rPr>
-                <w:rFonts w:ascii="Tahoma" w:hAnsi="Tahoma" w:cs="Tahoma"/>
-                <w:sz w:val="20"/>
-                <w:lang w:val="en-ID" w:eastAsia="en-ID"/>
-              </w:rPr>
-              <w:t>Anggara</w:t>
-            </w:r>
-            <w:proofErr w:type="spellEnd"/>
-          </w:p>
-        </w:tc>
-      </w:tr>
-      <w:tr>
-        <w:trPr>
-          <w:trHeight w:val="283"/>
-        </w:trPr>
-        <w:tc>
-          <w:tcPr>
-            <w:tcW w:w="4537" w:type="dxa"/>
-            <w:tcBorders>
-              <w:top w:val="nil"/>
-              <w:left w:val="single" w:sz="4" w:space="0" w:color="auto"/>
-              <w:bottom w:val="nil"/>
-              <w:right w:val="single" w:sz="4" w:space="0" w:color="auto"/>
-            </w:tcBorders>
-            <w:shd w:val="clear" w:color="auto" w:fill="auto"/>
-            <w:vAlign w:val="center"/>
-            <w:hideMark/>
-          </w:tcPr>
-          <w:p>
-            <w:pPr>
-              <w:rPr>
-                <w:rFonts w:ascii="Tahoma" w:hAnsi="Tahoma" w:cs="Tahoma"/>
-                <w:sz w:val="20"/>
-                <w:lang w:val="en-ID" w:eastAsia="en-ID"/>
-              </w:rPr>
-            </w:pPr>
-            <w:r>
-              <w:rPr>
-                <w:rFonts w:ascii="Tahoma" w:hAnsi="Tahoma" w:cs="Tahoma"/>
-                <w:sz w:val="20"/>
-                <w:lang w:val="en-ID" w:eastAsia="en-ID"/>
-              </w:rPr>
-              <w:t> </w:t>
-            </w:r>
-          </w:p>
-        </w:tc>
-        <w:tc>
-          <w:tcPr>
-            <w:tcW w:w="585" w:type="dxa"/>
-            <w:tcBorders>
-              <w:top w:val="nil"/>
-              <w:left w:val="nil"/>
-              <w:bottom w:val="nil"/>
-              <w:right w:val="single" w:sz="4" w:space="0" w:color="auto"/>
-            </w:tcBorders>
-            <w:shd w:val="clear" w:color="auto" w:fill="auto"/>
-            <w:noWrap/>
-            <w:vAlign w:val="center"/>
-            <w:hideMark/>
-          </w:tcPr>
-          <w:p>
-            <w:pPr>
-              <w:jc w:val="center"/>
-              <w:rPr>
-                <w:rFonts w:ascii="Tahoma" w:hAnsi="Tahoma" w:cs="Tahoma"/>
-                <w:sz w:val="20"/>
-                <w:lang w:val="en-ID" w:eastAsia="en-ID"/>
-              </w:rPr>
-            </w:pPr>
-            <w:r>
-              <w:rPr>
-                <w:rFonts w:ascii="Tahoma" w:hAnsi="Tahoma" w:cs="Tahoma"/>
-                <w:sz w:val="20"/>
-                <w:lang w:val="en-ID" w:eastAsia="en-ID"/>
-              </w:rPr>
-              <w:t>8</w:t>
-            </w:r>
-          </w:p>
-        </w:tc>
-        <w:tc>
-          <w:tcPr>
-            <w:tcW w:w="1090" w:type="dxa"/>
-            <w:tcBorders>
-              <w:top w:val="nil"/>
-              <w:left w:val="nil"/>
-              <w:bottom w:val="nil"/>
-              <w:right w:val="single" w:sz="4" w:space="0" w:color="auto"/>
-            </w:tcBorders>
-            <w:shd w:val="clear" w:color="auto" w:fill="auto"/>
-            <w:vAlign w:val="center"/>
-            <w:hideMark/>
-          </w:tcPr>
-          <w:p>
-            <w:pPr>
-              <w:jc w:val="center"/>
-              <w:rPr>
-                <w:rFonts w:ascii="Tahoma" w:hAnsi="Tahoma" w:cs="Tahoma"/>
-                <w:sz w:val="20"/>
-                <w:lang w:val="en-ID" w:eastAsia="en-ID"/>
-              </w:rPr>
-            </w:pPr>
-            <w:r>
-              <w:rPr>
-                <w:rFonts w:ascii="Tahoma" w:hAnsi="Tahoma" w:cs="Tahoma"/>
-                <w:sz w:val="20"/>
-                <w:lang w:val="en-ID" w:eastAsia="en-ID"/>
-              </w:rPr>
-              <w:t>19624046</w:t>
-            </w:r>
-          </w:p>
-        </w:tc>
-        <w:tc>
-          <w:tcPr>
-            <w:tcW w:w="3872" w:type="dxa"/>
-            <w:tcBorders>
-              <w:top w:val="nil"/>
-              <w:left w:val="nil"/>
-              <w:bottom w:val="nil"/>
-              <w:right w:val="single" w:sz="4" w:space="0" w:color="auto"/>
-            </w:tcBorders>
-            <w:shd w:val="clear" w:color="auto" w:fill="auto"/>
-            <w:vAlign w:val="center"/>
-            <w:hideMark/>
-          </w:tcPr>
-          <w:p>
-            <w:pPr>
-              <w:rPr>
-                <w:rFonts w:ascii="Tahoma" w:hAnsi="Tahoma" w:cs="Tahoma"/>
-                <w:sz w:val="20"/>
-                <w:lang w:val="en-ID" w:eastAsia="en-ID"/>
-              </w:rPr>
-            </w:pPr>
-            <w:proofErr w:type="spellStart"/>
-            <w:r>
-              <w:rPr>
-                <w:rFonts w:ascii="Tahoma" w:hAnsi="Tahoma" w:cs="Tahoma"/>
-                <w:sz w:val="20"/>
-                <w:lang w:val="en-ID" w:eastAsia="en-ID"/>
-              </w:rPr>
-              <w:t>Irghi</w:t>
-            </w:r>
-            <w:proofErr w:type="spellEnd"/>
-            <w:r>
-              <w:rPr>
-                <w:rFonts w:ascii="Tahoma" w:hAnsi="Tahoma" w:cs="Tahoma"/>
-                <w:sz w:val="20"/>
-                <w:lang w:val="en-ID" w:eastAsia="en-ID"/>
-              </w:rPr>
-              <w:t xml:space="preserve"> Satya </w:t>
-            </w:r>
-            <w:proofErr w:type="spellStart"/>
-            <w:r>
-              <w:rPr>
-                <w:rFonts w:ascii="Tahoma" w:hAnsi="Tahoma" w:cs="Tahoma"/>
-                <w:sz w:val="20"/>
-                <w:lang w:val="en-ID" w:eastAsia="en-ID"/>
-              </w:rPr>
-              <w:t>Priangga</w:t>
-            </w:r>
-            <w:proofErr w:type="spellEnd"/>
-          </w:p>
-        </w:tc>
-      </w:tr>
-      <w:tr>
-        <w:trPr>
-          <w:trHeight w:val="283"/>
-        </w:trPr>
-        <w:tc>
-          <w:tcPr>
-            <w:tcW w:w="4537" w:type="dxa"/>
-            <w:tcBorders>
-              <w:top w:val="nil"/>
-              <w:left w:val="single" w:sz="4" w:space="0" w:color="auto"/>
-              <w:bottom w:val="nil"/>
-              <w:right w:val="single" w:sz="4" w:space="0" w:color="auto"/>
-            </w:tcBorders>
-            <w:shd w:val="clear" w:color="auto" w:fill="auto"/>
-            <w:vAlign w:val="center"/>
-            <w:hideMark/>
-          </w:tcPr>
-          <w:p>
-            <w:pPr>
-              <w:rPr>
-                <w:rFonts w:ascii="Tahoma" w:hAnsi="Tahoma" w:cs="Tahoma"/>
-                <w:sz w:val="20"/>
-                <w:lang w:val="en-ID" w:eastAsia="en-ID"/>
-              </w:rPr>
-            </w:pPr>
-            <w:r>
-              <w:rPr>
-                <w:rFonts w:ascii="Tahoma" w:hAnsi="Tahoma" w:cs="Tahoma"/>
-                <w:sz w:val="20"/>
-                <w:lang w:val="en-ID" w:eastAsia="en-ID"/>
-              </w:rPr>
-              <w:t> </w:t>
-            </w:r>
-          </w:p>
-        </w:tc>
-        <w:tc>
-          <w:tcPr>
-            <w:tcW w:w="585" w:type="dxa"/>
-            <w:tcBorders>
-              <w:top w:val="nil"/>
-              <w:left w:val="nil"/>
-              <w:bottom w:val="nil"/>
-              <w:right w:val="single" w:sz="4" w:space="0" w:color="auto"/>
-            </w:tcBorders>
-            <w:shd w:val="clear" w:color="auto" w:fill="auto"/>
-            <w:noWrap/>
-            <w:vAlign w:val="center"/>
-            <w:hideMark/>
-          </w:tcPr>
-          <w:p>
-            <w:pPr>
-              <w:jc w:val="center"/>
-              <w:rPr>
-                <w:rFonts w:ascii="Tahoma" w:hAnsi="Tahoma" w:cs="Tahoma"/>
-                <w:sz w:val="20"/>
-                <w:lang w:val="en-ID" w:eastAsia="en-ID"/>
-              </w:rPr>
-            </w:pPr>
-            <w:r>
-              <w:rPr>
-                <w:rFonts w:ascii="Tahoma" w:hAnsi="Tahoma" w:cs="Tahoma"/>
-                <w:sz w:val="20"/>
-                <w:lang w:val="en-ID" w:eastAsia="en-ID"/>
-              </w:rPr>
-              <w:t>9</w:t>
-            </w:r>
-          </w:p>
-        </w:tc>
-        <w:tc>
-          <w:tcPr>
-            <w:tcW w:w="1090" w:type="dxa"/>
-            <w:tcBorders>
-              <w:top w:val="nil"/>
-              <w:left w:val="nil"/>
-              <w:bottom w:val="nil"/>
-              <w:right w:val="single" w:sz="4" w:space="0" w:color="auto"/>
-            </w:tcBorders>
-            <w:shd w:val="clear" w:color="auto" w:fill="auto"/>
-            <w:vAlign w:val="center"/>
-            <w:hideMark/>
-          </w:tcPr>
-          <w:p>
-            <w:pPr>
-              <w:jc w:val="center"/>
-              <w:rPr>
-                <w:rFonts w:ascii="Tahoma" w:hAnsi="Tahoma" w:cs="Tahoma"/>
-                <w:sz w:val="20"/>
-                <w:lang w:val="en-ID" w:eastAsia="en-ID"/>
-              </w:rPr>
-            </w:pPr>
-            <w:r>
-              <w:rPr>
-                <w:rFonts w:ascii="Tahoma" w:hAnsi="Tahoma" w:cs="Tahoma"/>
-                <w:sz w:val="20"/>
-                <w:lang w:val="en-ID" w:eastAsia="en-ID"/>
-              </w:rPr>
-              <w:t>19624047</w:t>
-            </w:r>
-          </w:p>
-        </w:tc>
-        <w:tc>
-          <w:tcPr>
-            <w:tcW w:w="3872" w:type="dxa"/>
-            <w:tcBorders>
-              <w:top w:val="nil"/>
-              <w:left w:val="nil"/>
-              <w:bottom w:val="nil"/>
-              <w:right w:val="single" w:sz="4" w:space="0" w:color="auto"/>
-            </w:tcBorders>
-            <w:shd w:val="clear" w:color="auto" w:fill="auto"/>
-            <w:vAlign w:val="center"/>
-            <w:hideMark/>
-          </w:tcPr>
-          <w:p>
-            <w:pPr>
-              <w:rPr>
-                <w:rFonts w:ascii="Tahoma" w:hAnsi="Tahoma" w:cs="Tahoma"/>
-                <w:sz w:val="20"/>
-                <w:lang w:val="en-ID" w:eastAsia="en-ID"/>
-              </w:rPr>
-            </w:pPr>
-            <w:r>
-              <w:rPr>
-                <w:rFonts w:ascii="Tahoma" w:hAnsi="Tahoma" w:cs="Tahoma"/>
-                <w:sz w:val="20"/>
-                <w:lang w:val="en-ID" w:eastAsia="en-ID"/>
-              </w:rPr>
-              <w:t>Raynard Fausta</w:t>
-            </w:r>
-          </w:p>
-        </w:tc>
-      </w:tr>
-      <w:tr>
-        <w:trPr>
-          <w:trHeight w:val="283"/>
-        </w:trPr>
-        <w:tc>
-          <w:tcPr>
-            <w:tcW w:w="4537" w:type="dxa"/>
-            <w:tcBorders>
-              <w:top w:val="nil"/>
-              <w:left w:val="single" w:sz="4" w:space="0" w:color="auto"/>
-              <w:bottom w:val="nil"/>
-              <w:right w:val="single" w:sz="4" w:space="0" w:color="auto"/>
-            </w:tcBorders>
-            <w:shd w:val="clear" w:color="auto" w:fill="auto"/>
-            <w:vAlign w:val="center"/>
-            <w:hideMark/>
-          </w:tcPr>
-          <w:p>
-            <w:pPr>
-              <w:rPr>
-                <w:rFonts w:ascii="Tahoma" w:hAnsi="Tahoma" w:cs="Tahoma"/>
-                <w:sz w:val="20"/>
-                <w:lang w:val="en-ID" w:eastAsia="en-ID"/>
-              </w:rPr>
-            </w:pPr>
-            <w:r>
-              <w:rPr>
-                <w:rFonts w:ascii="Tahoma" w:hAnsi="Tahoma" w:cs="Tahoma"/>
-                <w:sz w:val="20"/>
-                <w:lang w:val="en-ID" w:eastAsia="en-ID"/>
-              </w:rPr>
-              <w:t> </w:t>
-            </w:r>
-          </w:p>
-        </w:tc>
-        <w:tc>
-          <w:tcPr>
-            <w:tcW w:w="585" w:type="dxa"/>
-            <w:tcBorders>
-              <w:top w:val="nil"/>
-              <w:left w:val="nil"/>
-              <w:bottom w:val="nil"/>
-              <w:right w:val="single" w:sz="4" w:space="0" w:color="auto"/>
-            </w:tcBorders>
-            <w:shd w:val="clear" w:color="auto" w:fill="auto"/>
-            <w:noWrap/>
-            <w:vAlign w:val="center"/>
-            <w:hideMark/>
-          </w:tcPr>
-          <w:p>
-            <w:pPr>
-              <w:jc w:val="center"/>
-              <w:rPr>
-                <w:rFonts w:ascii="Tahoma" w:hAnsi="Tahoma" w:cs="Tahoma"/>
-                <w:sz w:val="20"/>
-                <w:lang w:val="en-ID" w:eastAsia="en-ID"/>
-              </w:rPr>
-            </w:pPr>
-            <w:r>
-              <w:rPr>
-                <w:rFonts w:ascii="Tahoma" w:hAnsi="Tahoma" w:cs="Tahoma"/>
-                <w:sz w:val="20"/>
-                <w:lang w:val="en-ID" w:eastAsia="en-ID"/>
-              </w:rPr>
-              <w:t>10</w:t>
-            </w:r>
-          </w:p>
-        </w:tc>
-        <w:tc>
-          <w:tcPr>
-            <w:tcW w:w="1090" w:type="dxa"/>
-            <w:tcBorders>
-              <w:top w:val="nil"/>
-              <w:left w:val="nil"/>
-              <w:bottom w:val="nil"/>
-              <w:right w:val="single" w:sz="4" w:space="0" w:color="auto"/>
-            </w:tcBorders>
-            <w:shd w:val="clear" w:color="auto" w:fill="auto"/>
-            <w:vAlign w:val="center"/>
-            <w:hideMark/>
-          </w:tcPr>
-          <w:p>
-            <w:pPr>
-              <w:jc w:val="center"/>
-              <w:rPr>
-                <w:rFonts w:ascii="Tahoma" w:hAnsi="Tahoma" w:cs="Tahoma"/>
-                <w:sz w:val="20"/>
-                <w:lang w:val="en-ID" w:eastAsia="en-ID"/>
-              </w:rPr>
-            </w:pPr>
-            <w:r>
-              <w:rPr>
-                <w:rFonts w:ascii="Tahoma" w:hAnsi="Tahoma" w:cs="Tahoma"/>
-                <w:sz w:val="20"/>
-                <w:lang w:val="en-ID" w:eastAsia="en-ID"/>
-              </w:rPr>
-              <w:t>19624048</w:t>
-            </w:r>
-          </w:p>
-        </w:tc>
-        <w:tc>
-          <w:tcPr>
-            <w:tcW w:w="3872" w:type="dxa"/>
-            <w:tcBorders>
-              <w:top w:val="nil"/>
-              <w:left w:val="nil"/>
-              <w:bottom w:val="nil"/>
-              <w:right w:val="single" w:sz="4" w:space="0" w:color="auto"/>
-            </w:tcBorders>
-            <w:shd w:val="clear" w:color="auto" w:fill="auto"/>
-            <w:vAlign w:val="center"/>
-            <w:hideMark/>
-          </w:tcPr>
-          <w:p>
-            <w:pPr>
-              <w:rPr>
-                <w:rFonts w:ascii="Tahoma" w:hAnsi="Tahoma" w:cs="Tahoma"/>
-                <w:sz w:val="20"/>
-                <w:lang w:val="en-ID" w:eastAsia="en-ID"/>
-              </w:rPr>
-            </w:pPr>
-            <w:r>
-              <w:rPr>
-                <w:rFonts w:ascii="Tahoma" w:hAnsi="Tahoma" w:cs="Tahoma"/>
-                <w:sz w:val="20"/>
-                <w:lang w:val="en-ID" w:eastAsia="en-ID"/>
-              </w:rPr>
-              <w:t>Zahrah Nur Azizah</w:t>
-            </w:r>
-          </w:p>
-        </w:tc>
-      </w:tr>
-      <w:tr>
-        <w:trPr>
-          <w:trHeight w:val="283"/>
-        </w:trPr>
-        <w:tc>
-          <w:tcPr>
-            <w:tcW w:w="4537" w:type="dxa"/>
-            <w:tcBorders>
-              <w:top w:val="nil"/>
-              <w:left w:val="single" w:sz="4" w:space="0" w:color="auto"/>
-              <w:bottom w:val="nil"/>
-              <w:right w:val="single" w:sz="4" w:space="0" w:color="auto"/>
-            </w:tcBorders>
-            <w:shd w:val="clear" w:color="auto" w:fill="auto"/>
-            <w:vAlign w:val="center"/>
-            <w:hideMark/>
-          </w:tcPr>
-          <w:p>
-            <w:pPr>
-              <w:rPr>
-                <w:rFonts w:ascii="Tahoma" w:hAnsi="Tahoma" w:cs="Tahoma"/>
-                <w:sz w:val="20"/>
-                <w:lang w:val="en-ID" w:eastAsia="en-ID"/>
-              </w:rPr>
-            </w:pPr>
-            <w:r>
-              <w:rPr>
-                <w:rFonts w:ascii="Tahoma" w:hAnsi="Tahoma" w:cs="Tahoma"/>
-                <w:sz w:val="20"/>
-                <w:lang w:val="en-ID" w:eastAsia="en-ID"/>
-              </w:rPr>
-              <w:t> </w:t>
-            </w:r>
-          </w:p>
-        </w:tc>
-        <w:tc>
-          <w:tcPr>
-            <w:tcW w:w="585" w:type="dxa"/>
-            <w:tcBorders>
-              <w:top w:val="nil"/>
-              <w:left w:val="nil"/>
-              <w:bottom w:val="nil"/>
-              <w:right w:val="single" w:sz="4" w:space="0" w:color="auto"/>
-            </w:tcBorders>
-            <w:shd w:val="clear" w:color="auto" w:fill="auto"/>
-            <w:noWrap/>
-            <w:vAlign w:val="center"/>
-            <w:hideMark/>
-          </w:tcPr>
-          <w:p>
-            <w:pPr>
-              <w:jc w:val="center"/>
-              <w:rPr>
-                <w:rFonts w:ascii="Tahoma" w:hAnsi="Tahoma" w:cs="Tahoma"/>
-                <w:sz w:val="20"/>
-                <w:lang w:val="en-ID" w:eastAsia="en-ID"/>
-              </w:rPr>
-            </w:pPr>
-            <w:r>
-              <w:rPr>
-                <w:rFonts w:ascii="Tahoma" w:hAnsi="Tahoma" w:cs="Tahoma"/>
-                <w:sz w:val="20"/>
-                <w:lang w:val="en-ID" w:eastAsia="en-ID"/>
-              </w:rPr>
-              <w:t>11</w:t>
-            </w:r>
-          </w:p>
-        </w:tc>
-        <w:tc>
-          <w:tcPr>
-            <w:tcW w:w="1090" w:type="dxa"/>
-            <w:tcBorders>
-              <w:top w:val="nil"/>
-              <w:left w:val="nil"/>
-              <w:bottom w:val="nil"/>
-              <w:right w:val="single" w:sz="4" w:space="0" w:color="auto"/>
-            </w:tcBorders>
-            <w:shd w:val="clear" w:color="auto" w:fill="auto"/>
-            <w:vAlign w:val="center"/>
-            <w:hideMark/>
-          </w:tcPr>
-          <w:p>
-            <w:pPr>
-              <w:jc w:val="center"/>
-              <w:rPr>
-                <w:rFonts w:ascii="Tahoma" w:hAnsi="Tahoma" w:cs="Tahoma"/>
-                <w:sz w:val="20"/>
-                <w:lang w:val="en-ID" w:eastAsia="en-ID"/>
-              </w:rPr>
-            </w:pPr>
-            <w:r>
-              <w:rPr>
-                <w:rFonts w:ascii="Tahoma" w:hAnsi="Tahoma" w:cs="Tahoma"/>
-                <w:sz w:val="20"/>
-                <w:lang w:val="en-ID" w:eastAsia="en-ID"/>
-              </w:rPr>
-              <w:t>19624049</w:t>
-            </w:r>
-          </w:p>
-        </w:tc>
-        <w:tc>
-          <w:tcPr>
-            <w:tcW w:w="3872" w:type="dxa"/>
-            <w:tcBorders>
-              <w:top w:val="nil"/>
-              <w:left w:val="nil"/>
-              <w:bottom w:val="nil"/>
-              <w:right w:val="single" w:sz="4" w:space="0" w:color="auto"/>
-            </w:tcBorders>
-            <w:shd w:val="clear" w:color="auto" w:fill="auto"/>
-            <w:vAlign w:val="center"/>
-            <w:hideMark/>
-          </w:tcPr>
-          <w:p>
-            <w:pPr>
-              <w:rPr>
-                <w:rFonts w:ascii="Tahoma" w:hAnsi="Tahoma" w:cs="Tahoma"/>
-                <w:sz w:val="20"/>
-                <w:lang w:val="en-ID" w:eastAsia="en-ID"/>
-              </w:rPr>
-            </w:pPr>
-            <w:r>
-              <w:rPr>
-                <w:rFonts w:ascii="Tahoma" w:hAnsi="Tahoma" w:cs="Tahoma"/>
-                <w:sz w:val="20"/>
-                <w:lang w:val="en-ID" w:eastAsia="en-ID"/>
-              </w:rPr>
-              <w:t>Benedict Darrel Setiawan</w:t>
-            </w:r>
-          </w:p>
-        </w:tc>
-      </w:tr>
-      <w:tr>
-        <w:trPr>
-          <w:trHeight w:val="283"/>
-        </w:trPr>
-        <w:tc>
-          <w:tcPr>
-            <w:tcW w:w="4537" w:type="dxa"/>
-            <w:tcBorders>
-              <w:top w:val="nil"/>
-              <w:left w:val="single" w:sz="4" w:space="0" w:color="auto"/>
-              <w:bottom w:val="nil"/>
-              <w:right w:val="single" w:sz="4" w:space="0" w:color="auto"/>
-            </w:tcBorders>
-            <w:shd w:val="clear" w:color="auto" w:fill="auto"/>
-            <w:vAlign w:val="center"/>
-            <w:hideMark/>
-          </w:tcPr>
-          <w:p>
-            <w:pPr>
-              <w:rPr>
-                <w:rFonts w:ascii="Tahoma" w:hAnsi="Tahoma" w:cs="Tahoma"/>
-                <w:sz w:val="20"/>
-                <w:lang w:val="en-ID" w:eastAsia="en-ID"/>
-              </w:rPr>
-            </w:pPr>
-            <w:r>
-              <w:rPr>
-                <w:rFonts w:ascii="Tahoma" w:hAnsi="Tahoma" w:cs="Tahoma"/>
-                <w:sz w:val="20"/>
-                <w:lang w:val="en-ID" w:eastAsia="en-ID"/>
-              </w:rPr>
-              <w:t> </w:t>
-            </w:r>
-          </w:p>
-        </w:tc>
-        <w:tc>
-          <w:tcPr>
-            <w:tcW w:w="585" w:type="dxa"/>
-            <w:tcBorders>
-              <w:top w:val="nil"/>
-              <w:left w:val="nil"/>
-              <w:bottom w:val="nil"/>
-              <w:right w:val="single" w:sz="4" w:space="0" w:color="auto"/>
-            </w:tcBorders>
-            <w:shd w:val="clear" w:color="auto" w:fill="auto"/>
-            <w:noWrap/>
-            <w:vAlign w:val="center"/>
-            <w:hideMark/>
-          </w:tcPr>
-          <w:p>
-            <w:pPr>
-              <w:jc w:val="center"/>
-              <w:rPr>
-                <w:rFonts w:ascii="Tahoma" w:hAnsi="Tahoma" w:cs="Tahoma"/>
-                <w:sz w:val="20"/>
-                <w:lang w:val="en-ID" w:eastAsia="en-ID"/>
-              </w:rPr>
-            </w:pPr>
-            <w:r>
-              <w:rPr>
-                <w:rFonts w:ascii="Tahoma" w:hAnsi="Tahoma" w:cs="Tahoma"/>
-                <w:sz w:val="20"/>
-                <w:lang w:val="en-ID" w:eastAsia="en-ID"/>
-              </w:rPr>
-              <w:t>12</w:t>
-            </w:r>
-          </w:p>
-        </w:tc>
-        <w:tc>
-          <w:tcPr>
-            <w:tcW w:w="1090" w:type="dxa"/>
-            <w:tcBorders>
-              <w:top w:val="nil"/>
-              <w:left w:val="nil"/>
-              <w:bottom w:val="nil"/>
-              <w:right w:val="single" w:sz="4" w:space="0" w:color="auto"/>
-            </w:tcBorders>
-            <w:shd w:val="clear" w:color="auto" w:fill="auto"/>
-            <w:vAlign w:val="center"/>
-            <w:hideMark/>
-          </w:tcPr>
-          <w:p>
-            <w:pPr>
-              <w:jc w:val="center"/>
-              <w:rPr>
-                <w:rFonts w:ascii="Tahoma" w:hAnsi="Tahoma" w:cs="Tahoma"/>
-                <w:sz w:val="20"/>
-                <w:lang w:val="en-ID" w:eastAsia="en-ID"/>
-              </w:rPr>
-            </w:pPr>
-            <w:r>
-              <w:rPr>
-                <w:rFonts w:ascii="Tahoma" w:hAnsi="Tahoma" w:cs="Tahoma"/>
-                <w:sz w:val="20"/>
-                <w:lang w:val="en-ID" w:eastAsia="en-ID"/>
-              </w:rPr>
-              <w:t>19624050</w:t>
-            </w:r>
-          </w:p>
-        </w:tc>
-        <w:tc>
-          <w:tcPr>
-            <w:tcW w:w="3872" w:type="dxa"/>
-            <w:tcBorders>
-              <w:top w:val="nil"/>
-              <w:left w:val="nil"/>
-              <w:bottom w:val="nil"/>
-              <w:right w:val="single" w:sz="4" w:space="0" w:color="auto"/>
-            </w:tcBorders>
-            <w:shd w:val="clear" w:color="auto" w:fill="auto"/>
-            <w:vAlign w:val="center"/>
-            <w:hideMark/>
-          </w:tcPr>
-          <w:p>
-            <w:pPr>
-              <w:rPr>
-                <w:rFonts w:ascii="Tahoma" w:hAnsi="Tahoma" w:cs="Tahoma"/>
-                <w:sz w:val="20"/>
-                <w:lang w:val="en-ID" w:eastAsia="en-ID"/>
-              </w:rPr>
-            </w:pPr>
-            <w:r>
-              <w:rPr>
-                <w:rFonts w:ascii="Tahoma" w:hAnsi="Tahoma" w:cs="Tahoma"/>
-                <w:sz w:val="20"/>
-                <w:lang w:val="en-ID" w:eastAsia="en-ID"/>
-              </w:rPr>
-              <w:t xml:space="preserve">Zahra Zahidah Putri </w:t>
-            </w:r>
-            <w:proofErr w:type="spellStart"/>
-            <w:r>
-              <w:rPr>
-                <w:rFonts w:ascii="Tahoma" w:hAnsi="Tahoma" w:cs="Tahoma"/>
-                <w:sz w:val="20"/>
-                <w:lang w:val="en-ID" w:eastAsia="en-ID"/>
-              </w:rPr>
-              <w:t>Ruchwijaya</w:t>
-            </w:r>
-            <w:proofErr w:type="spellEnd"/>
-          </w:p>
-        </w:tc>
-      </w:tr>
-      <w:tr>
-        <w:trPr>
-          <w:trHeight w:val="283"/>
-        </w:trPr>
-        <w:tc>
-          <w:tcPr>
-            <w:tcW w:w="4537" w:type="dxa"/>
-            <w:tcBorders>
-              <w:top w:val="nil"/>
-              <w:left w:val="single" w:sz="4" w:space="0" w:color="auto"/>
-              <w:bottom w:val="nil"/>
-              <w:right w:val="single" w:sz="4" w:space="0" w:color="auto"/>
-            </w:tcBorders>
-            <w:shd w:val="clear" w:color="auto" w:fill="auto"/>
-            <w:vAlign w:val="center"/>
-            <w:hideMark/>
-          </w:tcPr>
-          <w:p>
-            <w:pPr>
-              <w:rPr>
-                <w:rFonts w:ascii="Tahoma" w:hAnsi="Tahoma" w:cs="Tahoma"/>
-                <w:sz w:val="20"/>
-                <w:lang w:val="en-ID" w:eastAsia="en-ID"/>
-              </w:rPr>
-            </w:pPr>
-            <w:r>
-              <w:rPr>
-                <w:rFonts w:ascii="Tahoma" w:hAnsi="Tahoma" w:cs="Tahoma"/>
-                <w:sz w:val="20"/>
-                <w:lang w:val="en-ID" w:eastAsia="en-ID"/>
-              </w:rPr>
-              <w:t> </w:t>
-            </w:r>
-          </w:p>
-        </w:tc>
-        <w:tc>
-          <w:tcPr>
-            <w:tcW w:w="585" w:type="dxa"/>
-            <w:tcBorders>
-              <w:top w:val="nil"/>
-              <w:left w:val="nil"/>
-              <w:bottom w:val="nil"/>
-              <w:right w:val="single" w:sz="4" w:space="0" w:color="auto"/>
-            </w:tcBorders>
-            <w:shd w:val="clear" w:color="auto" w:fill="auto"/>
-            <w:noWrap/>
-            <w:vAlign w:val="center"/>
-            <w:hideMark/>
-          </w:tcPr>
-          <w:p>
-            <w:pPr>
-              <w:jc w:val="center"/>
-              <w:rPr>
-                <w:rFonts w:ascii="Tahoma" w:hAnsi="Tahoma" w:cs="Tahoma"/>
-                <w:sz w:val="20"/>
-                <w:lang w:val="en-ID" w:eastAsia="en-ID"/>
-              </w:rPr>
-            </w:pPr>
-            <w:r>
-              <w:rPr>
-                <w:rFonts w:ascii="Tahoma" w:hAnsi="Tahoma" w:cs="Tahoma"/>
-                <w:sz w:val="20"/>
-                <w:lang w:val="en-ID" w:eastAsia="en-ID"/>
-              </w:rPr>
-              <w:t>13</w:t>
-            </w:r>
-          </w:p>
-        </w:tc>
-        <w:tc>
-          <w:tcPr>
-            <w:tcW w:w="1090" w:type="dxa"/>
-            <w:tcBorders>
-              <w:top w:val="nil"/>
-              <w:left w:val="nil"/>
-              <w:bottom w:val="nil"/>
-              <w:right w:val="single" w:sz="4" w:space="0" w:color="auto"/>
-            </w:tcBorders>
-            <w:shd w:val="clear" w:color="auto" w:fill="auto"/>
-            <w:vAlign w:val="center"/>
-            <w:hideMark/>
-          </w:tcPr>
-          <w:p>
-            <w:pPr>
-              <w:jc w:val="center"/>
-              <w:rPr>
-                <w:rFonts w:ascii="Tahoma" w:hAnsi="Tahoma" w:cs="Tahoma"/>
-                <w:sz w:val="20"/>
-                <w:lang w:val="en-ID" w:eastAsia="en-ID"/>
-              </w:rPr>
-            </w:pPr>
-            <w:r>
-              <w:rPr>
-                <w:rFonts w:ascii="Tahoma" w:hAnsi="Tahoma" w:cs="Tahoma"/>
-                <w:sz w:val="20"/>
-                <w:lang w:val="en-ID" w:eastAsia="en-ID"/>
-              </w:rPr>
-              <w:t>19624051</w:t>
-            </w:r>
-          </w:p>
-        </w:tc>
-        <w:tc>
-          <w:tcPr>
-            <w:tcW w:w="3872" w:type="dxa"/>
-            <w:tcBorders>
-              <w:top w:val="nil"/>
-              <w:left w:val="nil"/>
-              <w:bottom w:val="nil"/>
-              <w:right w:val="single" w:sz="4" w:space="0" w:color="auto"/>
-            </w:tcBorders>
-            <w:shd w:val="clear" w:color="auto" w:fill="auto"/>
-            <w:vAlign w:val="center"/>
-            <w:hideMark/>
-          </w:tcPr>
-          <w:p>
-            <w:pPr>
-              <w:rPr>
-                <w:rFonts w:ascii="Tahoma" w:hAnsi="Tahoma" w:cs="Tahoma"/>
-                <w:sz w:val="20"/>
-                <w:lang w:val="en-ID" w:eastAsia="en-ID"/>
-              </w:rPr>
-            </w:pPr>
-            <w:r>
-              <w:rPr>
-                <w:rFonts w:ascii="Tahoma" w:hAnsi="Tahoma" w:cs="Tahoma"/>
-                <w:sz w:val="20"/>
-                <w:lang w:val="en-ID" w:eastAsia="en-ID"/>
-              </w:rPr>
-              <w:t xml:space="preserve">Faris </w:t>
-            </w:r>
-            <w:proofErr w:type="spellStart"/>
-            <w:r>
-              <w:rPr>
-                <w:rFonts w:ascii="Tahoma" w:hAnsi="Tahoma" w:cs="Tahoma"/>
-                <w:sz w:val="20"/>
-                <w:lang w:val="en-ID" w:eastAsia="en-ID"/>
-              </w:rPr>
-              <w:t>Wirakusuma</w:t>
-            </w:r>
-            <w:proofErr w:type="spellEnd"/>
-            <w:r>
-              <w:rPr>
-                <w:rFonts w:ascii="Tahoma" w:hAnsi="Tahoma" w:cs="Tahoma"/>
-                <w:sz w:val="20"/>
-                <w:lang w:val="en-ID" w:eastAsia="en-ID"/>
-              </w:rPr>
-              <w:t xml:space="preserve"> </w:t>
-            </w:r>
-            <w:proofErr w:type="spellStart"/>
-            <w:r>
-              <w:rPr>
-                <w:rFonts w:ascii="Tahoma" w:hAnsi="Tahoma" w:cs="Tahoma"/>
-                <w:sz w:val="20"/>
-                <w:lang w:val="en-ID" w:eastAsia="en-ID"/>
-              </w:rPr>
-              <w:t>Triawan</w:t>
-            </w:r>
-            <w:proofErr w:type="spellEnd"/>
-          </w:p>
-        </w:tc>
-      </w:tr>
-      <w:tr>
-        <w:trPr>
-          <w:trHeight w:val="283"/>
-        </w:trPr>
-        <w:tc>
-          <w:tcPr>
-            <w:tcW w:w="4537" w:type="dxa"/>
-            <w:tcBorders>
-              <w:top w:val="nil"/>
-              <w:left w:val="single" w:sz="4" w:space="0" w:color="auto"/>
-              <w:bottom w:val="nil"/>
-              <w:right w:val="single" w:sz="4" w:space="0" w:color="auto"/>
-            </w:tcBorders>
-            <w:shd w:val="clear" w:color="auto" w:fill="auto"/>
-            <w:vAlign w:val="center"/>
-            <w:hideMark/>
-          </w:tcPr>
-          <w:p>
-            <w:pPr>
-              <w:rPr>
-                <w:rFonts w:ascii="Tahoma" w:hAnsi="Tahoma" w:cs="Tahoma"/>
-                <w:sz w:val="20"/>
-                <w:lang w:val="en-ID" w:eastAsia="en-ID"/>
-              </w:rPr>
-            </w:pPr>
-            <w:r>
-              <w:rPr>
-                <w:rFonts w:ascii="Tahoma" w:hAnsi="Tahoma" w:cs="Tahoma"/>
-                <w:sz w:val="20"/>
-                <w:lang w:val="en-ID" w:eastAsia="en-ID"/>
-              </w:rPr>
-              <w:t> </w:t>
-            </w:r>
-          </w:p>
-        </w:tc>
-        <w:tc>
-          <w:tcPr>
-            <w:tcW w:w="585" w:type="dxa"/>
-            <w:tcBorders>
-              <w:top w:val="nil"/>
-              <w:left w:val="nil"/>
-              <w:bottom w:val="nil"/>
-              <w:right w:val="single" w:sz="4" w:space="0" w:color="auto"/>
-            </w:tcBorders>
-            <w:shd w:val="clear" w:color="auto" w:fill="auto"/>
-            <w:noWrap/>
-            <w:vAlign w:val="center"/>
-            <w:hideMark/>
-          </w:tcPr>
-          <w:p>
-            <w:pPr>
-              <w:jc w:val="center"/>
-              <w:rPr>
-                <w:rFonts w:ascii="Tahoma" w:hAnsi="Tahoma" w:cs="Tahoma"/>
-                <w:sz w:val="20"/>
-                <w:lang w:val="en-ID" w:eastAsia="en-ID"/>
-              </w:rPr>
-            </w:pPr>
-            <w:r>
-              <w:rPr>
-                <w:rFonts w:ascii="Tahoma" w:hAnsi="Tahoma" w:cs="Tahoma"/>
-                <w:sz w:val="20"/>
-                <w:lang w:val="en-ID" w:eastAsia="en-ID"/>
-              </w:rPr>
-              <w:t>14</w:t>
-            </w:r>
-          </w:p>
-        </w:tc>
-        <w:tc>
-          <w:tcPr>
-            <w:tcW w:w="1090" w:type="dxa"/>
-            <w:tcBorders>
-              <w:top w:val="nil"/>
-              <w:left w:val="nil"/>
-              <w:bottom w:val="nil"/>
-              <w:right w:val="single" w:sz="4" w:space="0" w:color="auto"/>
-            </w:tcBorders>
-            <w:shd w:val="clear" w:color="auto" w:fill="auto"/>
-            <w:vAlign w:val="center"/>
-            <w:hideMark/>
-          </w:tcPr>
-          <w:p>
-            <w:pPr>
-              <w:jc w:val="center"/>
-              <w:rPr>
-                <w:rFonts w:ascii="Tahoma" w:hAnsi="Tahoma" w:cs="Tahoma"/>
-                <w:sz w:val="20"/>
-                <w:lang w:val="en-ID" w:eastAsia="en-ID"/>
-              </w:rPr>
-            </w:pPr>
-            <w:r>
-              <w:rPr>
-                <w:rFonts w:ascii="Tahoma" w:hAnsi="Tahoma" w:cs="Tahoma"/>
-                <w:sz w:val="20"/>
-                <w:lang w:val="en-ID" w:eastAsia="en-ID"/>
-              </w:rPr>
-              <w:t>19624052</w:t>
-            </w:r>
-          </w:p>
-        </w:tc>
-        <w:tc>
-          <w:tcPr>
-            <w:tcW w:w="3872" w:type="dxa"/>
-            <w:tcBorders>
-              <w:top w:val="nil"/>
-              <w:left w:val="nil"/>
-              <w:bottom w:val="nil"/>
-              <w:right w:val="single" w:sz="4" w:space="0" w:color="auto"/>
-            </w:tcBorders>
-            <w:shd w:val="clear" w:color="auto" w:fill="auto"/>
-            <w:vAlign w:val="center"/>
-            <w:hideMark/>
-          </w:tcPr>
-          <w:p>
-            <w:pPr>
-              <w:rPr>
-                <w:rFonts w:ascii="Tahoma" w:hAnsi="Tahoma" w:cs="Tahoma"/>
-                <w:sz w:val="20"/>
-                <w:lang w:val="en-ID" w:eastAsia="en-ID"/>
-              </w:rPr>
-            </w:pPr>
-            <w:r>
-              <w:rPr>
-                <w:rFonts w:ascii="Tahoma" w:hAnsi="Tahoma" w:cs="Tahoma"/>
-                <w:sz w:val="20"/>
-                <w:lang w:val="en-ID" w:eastAsia="en-ID"/>
-              </w:rPr>
-              <w:t>Eliana Natalie Widjojo</w:t>
-            </w:r>
-          </w:p>
-        </w:tc>
-      </w:tr>
-      <w:tr>
-        <w:trPr>
-          <w:trHeight w:val="283"/>
-        </w:trPr>
-        <w:tc>
-          <w:tcPr>
-            <w:tcW w:w="4537" w:type="dxa"/>
-            <w:tcBorders>
-              <w:top w:val="nil"/>
-              <w:left w:val="single" w:sz="4" w:space="0" w:color="auto"/>
-              <w:bottom w:val="nil"/>
-              <w:right w:val="single" w:sz="4" w:space="0" w:color="auto"/>
-            </w:tcBorders>
-            <w:shd w:val="clear" w:color="auto" w:fill="auto"/>
-            <w:vAlign w:val="center"/>
-            <w:hideMark/>
-          </w:tcPr>
-          <w:p>
-            <w:pPr>
-              <w:rPr>
-                <w:rFonts w:ascii="Tahoma" w:hAnsi="Tahoma" w:cs="Tahoma"/>
-                <w:sz w:val="20"/>
-                <w:lang w:val="en-ID" w:eastAsia="en-ID"/>
-              </w:rPr>
-            </w:pPr>
-            <w:r>
-              <w:rPr>
-                <w:rFonts w:ascii="Tahoma" w:hAnsi="Tahoma" w:cs="Tahoma"/>
-                <w:sz w:val="20"/>
-                <w:lang w:val="en-ID" w:eastAsia="en-ID"/>
-              </w:rPr>
-              <w:t> </w:t>
-            </w:r>
-          </w:p>
-        </w:tc>
-        <w:tc>
-          <w:tcPr>
-            <w:tcW w:w="585" w:type="dxa"/>
-            <w:tcBorders>
-              <w:top w:val="nil"/>
-              <w:left w:val="nil"/>
-              <w:bottom w:val="nil"/>
-              <w:right w:val="single" w:sz="4" w:space="0" w:color="auto"/>
-            </w:tcBorders>
-            <w:shd w:val="clear" w:color="auto" w:fill="auto"/>
-            <w:noWrap/>
-            <w:vAlign w:val="center"/>
-            <w:hideMark/>
-          </w:tcPr>
-          <w:p>
-            <w:pPr>
-              <w:jc w:val="center"/>
-              <w:rPr>
-                <w:rFonts w:ascii="Tahoma" w:hAnsi="Tahoma" w:cs="Tahoma"/>
-                <w:sz w:val="20"/>
-                <w:lang w:val="en-ID" w:eastAsia="en-ID"/>
-              </w:rPr>
-            </w:pPr>
-            <w:r>
-              <w:rPr>
-                <w:rFonts w:ascii="Tahoma" w:hAnsi="Tahoma" w:cs="Tahoma"/>
-                <w:sz w:val="20"/>
-                <w:lang w:val="en-ID" w:eastAsia="en-ID"/>
-              </w:rPr>
-              <w:t>15</w:t>
-            </w:r>
-          </w:p>
-        </w:tc>
-        <w:tc>
-          <w:tcPr>
-            <w:tcW w:w="1090" w:type="dxa"/>
-            <w:tcBorders>
-              <w:top w:val="nil"/>
-              <w:left w:val="nil"/>
-              <w:bottom w:val="nil"/>
-              <w:right w:val="single" w:sz="4" w:space="0" w:color="auto"/>
-            </w:tcBorders>
-            <w:shd w:val="clear" w:color="auto" w:fill="auto"/>
-            <w:vAlign w:val="center"/>
-            <w:hideMark/>
-          </w:tcPr>
-          <w:p>
-            <w:pPr>
-              <w:jc w:val="center"/>
-              <w:rPr>
-                <w:rFonts w:ascii="Tahoma" w:hAnsi="Tahoma" w:cs="Tahoma"/>
-                <w:sz w:val="20"/>
-                <w:lang w:val="en-ID" w:eastAsia="en-ID"/>
-              </w:rPr>
-            </w:pPr>
-            <w:r>
-              <w:rPr>
-                <w:rFonts w:ascii="Tahoma" w:hAnsi="Tahoma" w:cs="Tahoma"/>
-                <w:sz w:val="20"/>
-                <w:lang w:val="en-ID" w:eastAsia="en-ID"/>
-              </w:rPr>
-              <w:t>19624053</w:t>
-            </w:r>
-          </w:p>
-        </w:tc>
-        <w:tc>
-          <w:tcPr>
-            <w:tcW w:w="3872" w:type="dxa"/>
-            <w:tcBorders>
-              <w:top w:val="nil"/>
-              <w:left w:val="nil"/>
-              <w:bottom w:val="nil"/>
-              <w:right w:val="single" w:sz="4" w:space="0" w:color="auto"/>
-            </w:tcBorders>
-            <w:shd w:val="clear" w:color="auto" w:fill="auto"/>
-            <w:vAlign w:val="center"/>
-            <w:hideMark/>
-          </w:tcPr>
-          <w:p>
-            <w:pPr>
-              <w:rPr>
-                <w:rFonts w:ascii="Tahoma" w:hAnsi="Tahoma" w:cs="Tahoma"/>
-                <w:sz w:val="20"/>
-                <w:lang w:val="en-ID" w:eastAsia="en-ID"/>
-              </w:rPr>
-            </w:pPr>
-            <w:r>
-              <w:rPr>
-                <w:rFonts w:ascii="Tahoma" w:hAnsi="Tahoma" w:cs="Tahoma"/>
-                <w:sz w:val="20"/>
-                <w:lang w:val="en-ID" w:eastAsia="en-ID"/>
-              </w:rPr>
-              <w:t xml:space="preserve">Miguel Rangga </w:t>
-            </w:r>
-            <w:proofErr w:type="spellStart"/>
-            <w:r>
-              <w:rPr>
-                <w:rFonts w:ascii="Tahoma" w:hAnsi="Tahoma" w:cs="Tahoma"/>
-                <w:sz w:val="20"/>
-                <w:lang w:val="en-ID" w:eastAsia="en-ID"/>
-              </w:rPr>
-              <w:t>Deardo</w:t>
-            </w:r>
-            <w:proofErr w:type="spellEnd"/>
-            <w:r>
-              <w:rPr>
-                <w:rFonts w:ascii="Tahoma" w:hAnsi="Tahoma" w:cs="Tahoma"/>
-                <w:sz w:val="20"/>
-                <w:lang w:val="en-ID" w:eastAsia="en-ID"/>
-              </w:rPr>
-              <w:t xml:space="preserve"> Sinaga</w:t>
-            </w:r>
-          </w:p>
-        </w:tc>
-      </w:tr>
-      <w:tr>
-        <w:trPr>
-          <w:trHeight w:val="283"/>
-        </w:trPr>
-        <w:tc>
-          <w:tcPr>
-            <w:tcW w:w="4537" w:type="dxa"/>
-            <w:tcBorders>
-              <w:top w:val="nil"/>
-              <w:left w:val="single" w:sz="4" w:space="0" w:color="auto"/>
-              <w:bottom w:val="nil"/>
-              <w:right w:val="single" w:sz="4" w:space="0" w:color="auto"/>
-            </w:tcBorders>
-            <w:shd w:val="clear" w:color="auto" w:fill="auto"/>
-            <w:vAlign w:val="center"/>
-            <w:hideMark/>
-          </w:tcPr>
-          <w:p>
-            <w:pPr>
-              <w:rPr>
-                <w:rFonts w:ascii="Tahoma" w:hAnsi="Tahoma" w:cs="Tahoma"/>
-                <w:sz w:val="20"/>
-                <w:lang w:val="en-ID" w:eastAsia="en-ID"/>
-              </w:rPr>
-            </w:pPr>
-            <w:r>
-              <w:rPr>
-                <w:rFonts w:ascii="Tahoma" w:hAnsi="Tahoma" w:cs="Tahoma"/>
-                <w:sz w:val="20"/>
-                <w:lang w:val="en-ID" w:eastAsia="en-ID"/>
-              </w:rPr>
-              <w:t> </w:t>
-            </w:r>
-          </w:p>
-        </w:tc>
-        <w:tc>
-          <w:tcPr>
-            <w:tcW w:w="585" w:type="dxa"/>
-            <w:tcBorders>
-              <w:top w:val="nil"/>
-              <w:left w:val="nil"/>
-              <w:bottom w:val="nil"/>
-              <w:right w:val="single" w:sz="4" w:space="0" w:color="auto"/>
-            </w:tcBorders>
-            <w:shd w:val="clear" w:color="auto" w:fill="auto"/>
-            <w:noWrap/>
-            <w:vAlign w:val="center"/>
-            <w:hideMark/>
-          </w:tcPr>
-          <w:p>
-            <w:pPr>
-              <w:jc w:val="center"/>
-              <w:rPr>
-                <w:rFonts w:ascii="Tahoma" w:hAnsi="Tahoma" w:cs="Tahoma"/>
-                <w:sz w:val="20"/>
-                <w:lang w:val="en-ID" w:eastAsia="en-ID"/>
-              </w:rPr>
-            </w:pPr>
-            <w:r>
-              <w:rPr>
-                <w:rFonts w:ascii="Tahoma" w:hAnsi="Tahoma" w:cs="Tahoma"/>
-                <w:sz w:val="20"/>
-                <w:lang w:val="en-ID" w:eastAsia="en-ID"/>
-              </w:rPr>
-              <w:t>16</w:t>
-            </w:r>
-          </w:p>
-        </w:tc>
-        <w:tc>
-          <w:tcPr>
-            <w:tcW w:w="1090" w:type="dxa"/>
-            <w:tcBorders>
-              <w:top w:val="nil"/>
-              <w:left w:val="nil"/>
-              <w:bottom w:val="nil"/>
-              <w:right w:val="single" w:sz="4" w:space="0" w:color="auto"/>
-            </w:tcBorders>
-            <w:shd w:val="clear" w:color="auto" w:fill="auto"/>
-            <w:vAlign w:val="center"/>
-            <w:hideMark/>
-          </w:tcPr>
-          <w:p>
-            <w:pPr>
-              <w:jc w:val="center"/>
-              <w:rPr>
-                <w:rFonts w:ascii="Tahoma" w:hAnsi="Tahoma" w:cs="Tahoma"/>
-                <w:sz w:val="20"/>
-                <w:lang w:val="en-ID" w:eastAsia="en-ID"/>
-              </w:rPr>
-            </w:pPr>
-            <w:r>
-              <w:rPr>
-                <w:rFonts w:ascii="Tahoma" w:hAnsi="Tahoma" w:cs="Tahoma"/>
-                <w:sz w:val="20"/>
-                <w:lang w:val="en-ID" w:eastAsia="en-ID"/>
-              </w:rPr>
-              <w:t>19624054</w:t>
-            </w:r>
-          </w:p>
-        </w:tc>
-        <w:tc>
-          <w:tcPr>
-            <w:tcW w:w="3872" w:type="dxa"/>
-            <w:tcBorders>
-              <w:top w:val="nil"/>
-              <w:left w:val="nil"/>
-              <w:bottom w:val="nil"/>
-              <w:right w:val="single" w:sz="4" w:space="0" w:color="auto"/>
-            </w:tcBorders>
-            <w:shd w:val="clear" w:color="auto" w:fill="auto"/>
-            <w:vAlign w:val="center"/>
-            <w:hideMark/>
-          </w:tcPr>
-          <w:p>
-            <w:pPr>
-              <w:rPr>
-                <w:rFonts w:ascii="Tahoma" w:hAnsi="Tahoma" w:cs="Tahoma"/>
-                <w:sz w:val="20"/>
-                <w:lang w:val="en-ID" w:eastAsia="en-ID"/>
-              </w:rPr>
-            </w:pPr>
-            <w:r>
-              <w:rPr>
-                <w:rFonts w:ascii="Tahoma" w:hAnsi="Tahoma" w:cs="Tahoma"/>
-                <w:sz w:val="20"/>
-                <w:lang w:val="en-ID" w:eastAsia="en-ID"/>
-              </w:rPr>
-              <w:t>Steven Tan</w:t>
-            </w:r>
-          </w:p>
-        </w:tc>
-      </w:tr>
-      <w:tr>
-        <w:trPr>
-          <w:trHeight w:val="283"/>
-        </w:trPr>
-        <w:tc>
-          <w:tcPr>
-            <w:tcW w:w="4537" w:type="dxa"/>
-            <w:tcBorders>
-              <w:top w:val="nil"/>
-              <w:left w:val="single" w:sz="4" w:space="0" w:color="auto"/>
-              <w:bottom w:val="nil"/>
-              <w:right w:val="single" w:sz="4" w:space="0" w:color="auto"/>
-            </w:tcBorders>
-            <w:shd w:val="clear" w:color="auto" w:fill="auto"/>
-            <w:vAlign w:val="center"/>
-            <w:hideMark/>
-          </w:tcPr>
-          <w:p>
-            <w:pPr>
-              <w:rPr>
-                <w:rFonts w:ascii="Tahoma" w:hAnsi="Tahoma" w:cs="Tahoma"/>
-                <w:sz w:val="20"/>
-                <w:lang w:val="en-ID" w:eastAsia="en-ID"/>
-              </w:rPr>
-            </w:pPr>
-            <w:r>
-              <w:rPr>
-                <w:rFonts w:ascii="Tahoma" w:hAnsi="Tahoma" w:cs="Tahoma"/>
-                <w:sz w:val="20"/>
-                <w:lang w:val="en-ID" w:eastAsia="en-ID"/>
-              </w:rPr>
-              <w:t> </w:t>
-            </w:r>
-          </w:p>
-        </w:tc>
-        <w:tc>
-          <w:tcPr>
-            <w:tcW w:w="585" w:type="dxa"/>
-            <w:tcBorders>
-              <w:top w:val="nil"/>
-              <w:left w:val="nil"/>
-              <w:bottom w:val="nil"/>
-              <w:right w:val="single" w:sz="4" w:space="0" w:color="auto"/>
-            </w:tcBorders>
-            <w:shd w:val="clear" w:color="auto" w:fill="auto"/>
-            <w:noWrap/>
-            <w:vAlign w:val="center"/>
-            <w:hideMark/>
-          </w:tcPr>
-          <w:p>
-            <w:pPr>
-              <w:jc w:val="center"/>
-              <w:rPr>
-                <w:rFonts w:ascii="Tahoma" w:hAnsi="Tahoma" w:cs="Tahoma"/>
-                <w:sz w:val="20"/>
-                <w:lang w:val="en-ID" w:eastAsia="en-ID"/>
-              </w:rPr>
-            </w:pPr>
-            <w:r>
-              <w:rPr>
-                <w:rFonts w:ascii="Tahoma" w:hAnsi="Tahoma" w:cs="Tahoma"/>
-                <w:sz w:val="20"/>
-                <w:lang w:val="en-ID" w:eastAsia="en-ID"/>
-              </w:rPr>
-              <w:t>17</w:t>
-            </w:r>
-          </w:p>
-        </w:tc>
-        <w:tc>
-          <w:tcPr>
-            <w:tcW w:w="1090" w:type="dxa"/>
-            <w:tcBorders>
-              <w:top w:val="nil"/>
-              <w:left w:val="nil"/>
-              <w:bottom w:val="nil"/>
-              <w:right w:val="single" w:sz="4" w:space="0" w:color="auto"/>
-            </w:tcBorders>
-            <w:shd w:val="clear" w:color="auto" w:fill="auto"/>
-            <w:vAlign w:val="center"/>
-            <w:hideMark/>
-          </w:tcPr>
-          <w:p>
-            <w:pPr>
-              <w:jc w:val="center"/>
-              <w:rPr>
-                <w:rFonts w:ascii="Tahoma" w:hAnsi="Tahoma" w:cs="Tahoma"/>
-                <w:sz w:val="20"/>
-                <w:lang w:val="en-ID" w:eastAsia="en-ID"/>
-              </w:rPr>
-            </w:pPr>
-            <w:r>
-              <w:rPr>
-                <w:rFonts w:ascii="Tahoma" w:hAnsi="Tahoma" w:cs="Tahoma"/>
-                <w:sz w:val="20"/>
-                <w:lang w:val="en-ID" w:eastAsia="en-ID"/>
-              </w:rPr>
-              <w:t>19624055</w:t>
-            </w:r>
-          </w:p>
-        </w:tc>
-        <w:tc>
-          <w:tcPr>
-            <w:tcW w:w="3872" w:type="dxa"/>
-            <w:tcBorders>
-              <w:top w:val="nil"/>
-              <w:left w:val="nil"/>
-              <w:bottom w:val="nil"/>
-              <w:right w:val="single" w:sz="4" w:space="0" w:color="auto"/>
-            </w:tcBorders>
-            <w:shd w:val="clear" w:color="auto" w:fill="auto"/>
-            <w:vAlign w:val="center"/>
-            <w:hideMark/>
-          </w:tcPr>
-          <w:p>
-            <w:pPr>
-              <w:rPr>
-                <w:rFonts w:ascii="Tahoma" w:hAnsi="Tahoma" w:cs="Tahoma"/>
-                <w:sz w:val="20"/>
-                <w:lang w:val="en-ID" w:eastAsia="en-ID"/>
-              </w:rPr>
-            </w:pPr>
-            <w:r>
-              <w:rPr>
-                <w:rFonts w:ascii="Tahoma" w:hAnsi="Tahoma" w:cs="Tahoma"/>
-                <w:sz w:val="20"/>
-                <w:lang w:val="en-ID" w:eastAsia="en-ID"/>
-              </w:rPr>
-              <w:t>Satria Guna Darma</w:t>
-            </w:r>
-          </w:p>
-        </w:tc>
-      </w:tr>
-      <w:tr>
-        <w:trPr>
-          <w:trHeight w:val="283"/>
-        </w:trPr>
-        <w:tc>
-          <w:tcPr>
-            <w:tcW w:w="4537" w:type="dxa"/>
-            <w:tcBorders>
-              <w:top w:val="nil"/>
-              <w:left w:val="single" w:sz="4" w:space="0" w:color="auto"/>
-              <w:right w:val="single" w:sz="4" w:space="0" w:color="auto"/>
-            </w:tcBorders>
-            <w:shd w:val="clear" w:color="auto" w:fill="auto"/>
-            <w:vAlign w:val="center"/>
-            <w:hideMark/>
-          </w:tcPr>
-          <w:p>
-            <w:pPr>
-              <w:rPr>
-                <w:rFonts w:ascii="Tahoma" w:hAnsi="Tahoma" w:cs="Tahoma"/>
-                <w:sz w:val="20"/>
-                <w:lang w:val="en-ID" w:eastAsia="en-ID"/>
-              </w:rPr>
-            </w:pPr>
-            <w:r>
-              <w:rPr>
-                <w:rFonts w:ascii="Tahoma" w:hAnsi="Tahoma" w:cs="Tahoma"/>
-                <w:sz w:val="20"/>
-                <w:lang w:val="en-ID" w:eastAsia="en-ID"/>
-              </w:rPr>
-              <w:t> </w:t>
-            </w:r>
-          </w:p>
-        </w:tc>
-        <w:tc>
-          <w:tcPr>
-            <w:tcW w:w="585" w:type="dxa"/>
-            <w:tcBorders>
-              <w:top w:val="nil"/>
-              <w:left w:val="nil"/>
-              <w:right w:val="single" w:sz="4" w:space="0" w:color="auto"/>
-            </w:tcBorders>
-            <w:shd w:val="clear" w:color="auto" w:fill="auto"/>
-            <w:noWrap/>
-            <w:vAlign w:val="center"/>
-            <w:hideMark/>
-          </w:tcPr>
-          <w:p>
-            <w:pPr>
-              <w:jc w:val="center"/>
-              <w:rPr>
-                <w:rFonts w:ascii="Tahoma" w:hAnsi="Tahoma" w:cs="Tahoma"/>
-                <w:sz w:val="20"/>
-                <w:lang w:val="en-ID" w:eastAsia="en-ID"/>
-              </w:rPr>
-            </w:pPr>
-            <w:r>
-              <w:rPr>
-                <w:rFonts w:ascii="Tahoma" w:hAnsi="Tahoma" w:cs="Tahoma"/>
-                <w:sz w:val="20"/>
-                <w:lang w:val="en-ID" w:eastAsia="en-ID"/>
-              </w:rPr>
-              <w:t>18</w:t>
-            </w:r>
-          </w:p>
-        </w:tc>
-        <w:tc>
-          <w:tcPr>
-            <w:tcW w:w="1090" w:type="dxa"/>
-            <w:tcBorders>
-              <w:top w:val="nil"/>
-              <w:left w:val="nil"/>
-              <w:right w:val="single" w:sz="4" w:space="0" w:color="auto"/>
-            </w:tcBorders>
-            <w:shd w:val="clear" w:color="auto" w:fill="auto"/>
-            <w:vAlign w:val="center"/>
-            <w:hideMark/>
-          </w:tcPr>
-          <w:p>
-            <w:pPr>
-              <w:jc w:val="center"/>
-              <w:rPr>
-                <w:rFonts w:ascii="Tahoma" w:hAnsi="Tahoma" w:cs="Tahoma"/>
-                <w:sz w:val="20"/>
-                <w:lang w:val="en-ID" w:eastAsia="en-ID"/>
-              </w:rPr>
-            </w:pPr>
-            <w:r>
-              <w:rPr>
-                <w:rFonts w:ascii="Tahoma" w:hAnsi="Tahoma" w:cs="Tahoma"/>
-                <w:sz w:val="20"/>
-                <w:lang w:val="en-ID" w:eastAsia="en-ID"/>
-              </w:rPr>
-              <w:t>19624056</w:t>
-            </w:r>
-          </w:p>
-        </w:tc>
-        <w:tc>
-          <w:tcPr>
-            <w:tcW w:w="3872" w:type="dxa"/>
-            <w:tcBorders>
-              <w:top w:val="nil"/>
-              <w:left w:val="nil"/>
-              <w:right w:val="single" w:sz="4" w:space="0" w:color="auto"/>
-            </w:tcBorders>
-            <w:shd w:val="clear" w:color="auto" w:fill="auto"/>
-            <w:vAlign w:val="center"/>
-            <w:hideMark/>
-          </w:tcPr>
-          <w:p>
-            <w:pPr>
-              <w:rPr>
-                <w:rFonts w:ascii="Tahoma" w:hAnsi="Tahoma" w:cs="Tahoma"/>
-                <w:sz w:val="20"/>
-                <w:lang w:val="en-ID" w:eastAsia="en-ID"/>
-              </w:rPr>
-            </w:pPr>
-            <w:r>
-              <w:rPr>
-                <w:rFonts w:ascii="Tahoma" w:hAnsi="Tahoma" w:cs="Tahoma"/>
-                <w:sz w:val="20"/>
-                <w:lang w:val="en-ID" w:eastAsia="en-ID"/>
-              </w:rPr>
-              <w:t>Abel Gani</w:t>
-            </w:r>
-          </w:p>
-        </w:tc>
-      </w:tr>
-      <w:tr>
-        <w:trPr>
-          <w:trHeight w:val="283"/>
-        </w:trPr>
-        <w:tc>
-          <w:tcPr>
-            <w:tcW w:w="4537" w:type="dxa"/>
-            <w:tcBorders>
-              <w:top w:val="nil"/>
+              <w:top w:val="single" w:sz="4" w:space="0" w:color="auto"/>
               <w:left w:val="single" w:sz="4" w:space="0" w:color="auto"/>
               <w:bottom w:val="single" w:sz="4" w:space="0" w:color="auto"/>
               <w:right w:val="single" w:sz="4" w:space="0" w:color="auto"/>
             </w:tcBorders>
             <w:shd w:val="clear" w:color="auto" w:fill="auto"/>
-            <w:vAlign w:val="center"/>
-            <w:hideMark/>
           </w:tcPr>
           <w:p>
             <w:pPr>
@@ -9514,23 +6965,74 @@
                 <w:sz w:val="20"/>
                 <w:lang w:val="en-ID" w:eastAsia="en-ID"/>
               </w:rPr>
-              <w:t> </w:t>
+              <w:t>{#</w:t>
+            </w:r>
+            <w:proofErr w:type="gramStart"/>
+            <w:r>
+              <w:rPr>
+                <w:rFonts w:ascii="Tahoma" w:hAnsi="Tahoma" w:cs="Tahoma"/>
+                <w:sz w:val="20"/>
+                <w:lang w:val="en-ID" w:eastAsia="en-ID"/>
+              </w:rPr>
+              <w:t>steik}{</w:t>
+            </w:r>
+            <w:proofErr w:type="gramEnd"/>
+            <w:r>
+              <w:rPr>
+                <w:rFonts w:ascii="Tahoma" w:hAnsi="Tahoma" w:cs="Tahoma"/>
+                <w:sz w:val="20"/>
+                <w:lang w:val="en-ID" w:eastAsia="en-ID"/>
+              </w:rPr>
+              <w:t>nama_dosen}</w:t>
+            </w:r>
+          </w:p>
+          <w:p>
+            <w:pPr>
+              <w:rPr>
+                <w:rFonts w:ascii="Tahoma" w:hAnsi="Tahoma" w:cs="Tahoma"/>
+                <w:sz w:val="20"/>
+                <w:lang w:val="en-ID" w:eastAsia="en-ID"/>
+              </w:rPr>
+            </w:pPr>
+            <w:r>
+              <w:rPr>
+                <w:rFonts w:ascii="Tahoma" w:hAnsi="Tahoma" w:cs="Tahoma"/>
+                <w:sz w:val="20"/>
+                <w:lang w:val="en-ID" w:eastAsia="en-ID"/>
+              </w:rPr>
+              <w:t>{</w:t>
+            </w:r>
+            <w:proofErr w:type="spellStart"/>
+            <w:r>
+              <w:rPr>
+                <w:rFonts w:ascii="Tahoma" w:hAnsi="Tahoma" w:cs="Tahoma"/>
+                <w:sz w:val="20"/>
+                <w:lang w:val="en-ID" w:eastAsia="en-ID"/>
+              </w:rPr>
+              <w:t>nip_dosen</w:t>
+            </w:r>
+            <w:proofErr w:type="spellEnd"/>
+            <w:r>
+              <w:rPr>
+                <w:rFonts w:ascii="Tahoma" w:hAnsi="Tahoma" w:cs="Tahoma"/>
+                <w:sz w:val="20"/>
+                <w:lang w:val="en-ID" w:eastAsia="en-ID"/>
+              </w:rPr>
+              <w:t>}</w:t>
             </w:r>
           </w:p>
         </w:tc>
         <w:tc>
           <w:tcPr>
-            <w:tcW w:w="585" w:type="dxa"/>
+            <w:tcW w:w="648" w:type="dxa"/>
             <w:tcBorders>
-              <w:top w:val="nil"/>
+              <w:top w:val="single" w:sz="4" w:space="0" w:color="auto"/>
               <w:left w:val="nil"/>
               <w:bottom w:val="single" w:sz="4" w:space="0" w:color="auto"/>
               <w:right w:val="single" w:sz="4" w:space="0" w:color="auto"/>
             </w:tcBorders>
             <w:shd w:val="clear" w:color="auto" w:fill="auto"/>
             <w:noWrap/>
-            <w:vAlign w:val="center"/>
-            <w:hideMark/>
           </w:tcPr>
           <w:p>
             <w:pPr>
@@ -9547,22 +7049,72 @@
                 <w:sz w:val="20"/>
                 <w:lang w:val="en-ID" w:eastAsia="en-ID"/>
               </w:rPr>
-              <w:t>19</w:t>
+              <w:t>{#no}</w:t>
+            </w:r>
+          </w:p>
+          <w:p>
+            <w:pPr>
+              <w:jc w:val="center"/>
+              <w:rPr>
+                <w:rFonts w:ascii="Tahoma" w:hAnsi="Tahoma" w:cs="Tahoma"/>
+                <w:sz w:val="20"/>
+                <w:lang w:val="en-ID" w:eastAsia="en-ID"/>
+              </w:rPr>
+            </w:pPr>
+            <w:r>
+              <w:rPr>
+                <w:rFonts w:ascii="Tahoma" w:hAnsi="Tahoma" w:cs="Tahoma"/>
+                <w:sz w:val="20"/>
+                <w:lang w:val="en-ID" w:eastAsia="en-ID"/>
+              </w:rPr>
+              <w:t>{</w:t>
+            </w:r>
+            <w:r>
+              <w:rPr>
+                <w:rFonts w:ascii="Tahoma" w:hAnsi="Tahoma" w:cs="Tahoma"/>
+                <w:sz w:val="20"/>
+                <w:lang w:val="en-ID" w:eastAsia="en-ID"/>
+              </w:rPr>
+              <w:t>.</w:t>
+            </w:r>
+            <w:r>
+              <w:rPr>
+                <w:rFonts w:ascii="Tahoma" w:hAnsi="Tahoma" w:cs="Tahoma"/>
+                <w:sz w:val="20"/>
+                <w:lang w:val="en-ID" w:eastAsia="en-ID"/>
+              </w:rPr>
+              <w:t>}</w:t>
+            </w:r>
+          </w:p>
+          <w:p>
+            <w:pPr>
+              <w:jc w:val="center"/>
+              <w:rPr>
+                <w:rFonts w:ascii="Tahoma" w:hAnsi="Tahoma" w:cs="Tahoma"/>
+                <w:sz w:val="20"/>
+                <w:lang w:val="en-ID" w:eastAsia="en-ID"/>
+              </w:rPr>
+            </w:pPr>
+            <w:r>
+              <w:rPr>
+                <w:rFonts w:ascii="Tahoma" w:hAnsi="Tahoma" w:cs="Tahoma"/>
+                <w:sz w:val="20"/>
+                <w:lang w:val="en-ID" w:eastAsia="en-ID"/>
+              </w:rPr>
+              <w:t>{/no}</w:t>
             </w:r>
           </w:p>
         </w:tc>
         <w:tc>
           <w:tcPr>
-            <w:tcW w:w="1090" w:type="dxa"/>
+            <w:tcW w:w="1216" w:type="dxa"/>
             <w:tcBorders>
-              <w:top w:val="nil"/>
+              <w:top w:val="single" w:sz="4" w:space="0" w:color="auto"/>
               <w:left w:val="nil"/>
               <w:bottom w:val="single" w:sz="4" w:space="0" w:color="auto"/>
               <w:right w:val="single" w:sz="4" w:space="0" w:color="auto"/>
             </w:tcBorders>
             <w:shd w:val="clear" w:color="auto" w:fill="auto"/>
-            <w:vAlign w:val="center"/>
-            <w:hideMark/>
           </w:tcPr>
           <w:p>
             <w:pPr>
@@ -9579,22 +7131,72 @@
                 <w:sz w:val="20"/>
                 <w:lang w:val="en-ID" w:eastAsia="en-ID"/>
               </w:rPr>
-              <w:t>19624057</w:t>
+              <w:t>{#nim}</w:t>
+            </w:r>
+          </w:p>
+          <w:p>
+            <w:pPr>
+              <w:jc w:val="center"/>
+              <w:rPr>
+                <w:rFonts w:ascii="Tahoma" w:hAnsi="Tahoma" w:cs="Tahoma"/>
+                <w:sz w:val="20"/>
+                <w:lang w:val="en-ID" w:eastAsia="en-ID"/>
+              </w:rPr>
+            </w:pPr>
+            <w:r>
+              <w:rPr>
+                <w:rFonts w:ascii="Tahoma" w:hAnsi="Tahoma" w:cs="Tahoma"/>
+                <w:sz w:val="20"/>
+                <w:lang w:val="en-ID" w:eastAsia="en-ID"/>
+              </w:rPr>
+              <w:t>{</w:t>
+            </w:r>
+            <w:r>
+              <w:rPr>
+                <w:rFonts w:ascii="Tahoma" w:hAnsi="Tahoma" w:cs="Tahoma"/>
+                <w:sz w:val="20"/>
+                <w:lang w:val="en-ID" w:eastAsia="en-ID"/>
+              </w:rPr>
+              <w:t>.</w:t>
+            </w:r>
+            <w:r>
+              <w:rPr>
+                <w:rFonts w:ascii="Tahoma" w:hAnsi="Tahoma" w:cs="Tahoma"/>
+                <w:sz w:val="20"/>
+                <w:lang w:val="en-ID" w:eastAsia="en-ID"/>
+              </w:rPr>
+              <w:t>}</w:t>
+            </w:r>
+          </w:p>
+          <w:p>
+            <w:pPr>
+              <w:jc w:val="center"/>
+              <w:rPr>
+                <w:rFonts w:ascii="Tahoma" w:hAnsi="Tahoma" w:cs="Tahoma"/>
+                <w:sz w:val="20"/>
+                <w:lang w:val="en-ID" w:eastAsia="en-ID"/>
+              </w:rPr>
+            </w:pPr>
+            <w:r>
+              <w:rPr>
+                <w:rFonts w:ascii="Tahoma" w:hAnsi="Tahoma" w:cs="Tahoma"/>
+                <w:sz w:val="20"/>
+                <w:lang w:val="en-ID" w:eastAsia="en-ID"/>
+              </w:rPr>
+              <w:t>{/nim}</w:t>
             </w:r>
           </w:p>
         </w:tc>
         <w:tc>
           <w:tcPr>
-            <w:tcW w:w="3872" w:type="dxa"/>
+            <w:tcW w:w="3776" w:type="dxa"/>
             <w:tcBorders>
-              <w:top w:val="nil"/>
+              <w:top w:val="single" w:sz="4" w:space="0" w:color="auto"/>
               <w:left w:val="nil"/>
               <w:bottom w:val="single" w:sz="4" w:space="0" w:color="auto"/>
               <w:right w:val="single" w:sz="4" w:space="0" w:color="auto"/>
             </w:tcBorders>
             <w:shd w:val="clear" w:color="auto" w:fill="auto"/>
-            <w:vAlign w:val="center"/>
-            <w:hideMark/>
           </w:tcPr>
           <w:p>
             <w:pPr>
@@ -9604,41 +7206,109 @@
                 <w:lang w:val="en-ID" w:eastAsia="en-ID"/>
               </w:rPr>
             </w:pPr>
-            <w:proofErr w:type="spellStart"/>
             <w:r>
               <w:rPr>
                 <w:rFonts w:ascii="Tahoma" w:hAnsi="Tahoma" w:cs="Tahoma"/>
                 <w:sz w:val="20"/>
                 <w:lang w:val="en-ID" w:eastAsia="en-ID"/>
               </w:rPr>
-              <w:t>Mahmudia</w:t>
-            </w:r>
-            <w:proofErr w:type="spellEnd"/>
-            <w:r>
+              <w:t>{#mhs}</w:t>
+            </w:r>
+          </w:p>
+          <w:p>
+            <w:pPr>
               <w:rPr>
                 <w:rFonts w:ascii="Tahoma" w:hAnsi="Tahoma" w:cs="Tahoma"/>
                 <w:sz w:val="20"/>
                 <w:lang w:val="en-ID" w:eastAsia="en-ID"/>
               </w:rPr>
-              <w:t xml:space="preserve"> </w:t>
-            </w:r>
-            <w:proofErr w:type="spellStart"/>
+            </w:pPr>
             <w:r>
               <w:rPr>
                 <w:rFonts w:ascii="Tahoma" w:hAnsi="Tahoma" w:cs="Tahoma"/>
                 <w:sz w:val="20"/>
                 <w:lang w:val="en-ID" w:eastAsia="en-ID"/>
               </w:rPr>
-              <w:t>Kimdaro</w:t>
-            </w:r>
-            <w:proofErr w:type="spellEnd"/>
+              <w:t>{</w:t>
+            </w:r>
             <w:r>
               <w:rPr>
                 <w:rFonts w:ascii="Tahoma" w:hAnsi="Tahoma" w:cs="Tahoma"/>
                 <w:sz w:val="20"/>
                 <w:lang w:val="en-ID" w:eastAsia="en-ID"/>
               </w:rPr>
-              <w:t xml:space="preserve"> Amin</w:t>
+              <w:t>.</w:t>
+            </w:r>
+            <w:r>
+              <w:rPr>
+                <w:rFonts w:ascii="Tahoma" w:hAnsi="Tahoma" w:cs="Tahoma"/>
+                <w:sz w:val="20"/>
+                <w:lang w:val="en-ID" w:eastAsia="en-ID"/>
+              </w:rPr>
+              <w:t>}</w:t>
+            </w:r>
+          </w:p>
+          <w:p>
+            <w:pPr>
+              <w:rPr>
+                <w:rFonts w:ascii="Tahoma" w:hAnsi="Tahoma" w:cs="Tahoma"/>
+                <w:sz w:val="20"/>
+                <w:lang w:val="en-ID" w:eastAsia="en-ID"/>
+              </w:rPr>
+            </w:pPr>
+            <w:r>
+              <w:rPr>
+                <w:rFonts w:ascii="Tahoma" w:hAnsi="Tahoma" w:cs="Tahoma"/>
+                <w:sz w:val="20"/>
+                <w:lang w:val="en-ID" w:eastAsia="en-ID"/>
+              </w:rPr>
+              <w:t>{/</w:t>
+            </w:r>
+            <w:proofErr w:type="spellStart"/>
+            <w:proofErr w:type="gramStart"/>
+            <w:r>
+              <w:rPr>
+                <w:rFonts w:ascii="Tahoma" w:hAnsi="Tahoma" w:cs="Tahoma"/>
+                <w:sz w:val="20"/>
+                <w:lang w:val="en-ID" w:eastAsia="en-ID"/>
+              </w:rPr>
+              <w:t>mhs</w:t>
+            </w:r>
+            <w:proofErr w:type="spellEnd"/>
+            <w:r>
+              <w:rPr>
+                <w:rFonts w:ascii="Tahoma" w:hAnsi="Tahoma" w:cs="Tahoma"/>
+                <w:sz w:val="20"/>
+                <w:lang w:val="en-ID" w:eastAsia="en-ID"/>
+              </w:rPr>
+              <w:t>}{</w:t>
+            </w:r>
+            <w:proofErr w:type="gramEnd"/>
+            <w:r>
+              <w:rPr>
+                <w:rFonts w:ascii="Tahoma" w:hAnsi="Tahoma" w:cs="Tahoma"/>
+                <w:sz w:val="20"/>
+                <w:lang w:val="en-ID" w:eastAsia="en-ID"/>
+              </w:rPr>
+              <w:t>/</w:t>
+            </w:r>
+            <w:proofErr w:type="spellStart"/>
+            <w:r>
+              <w:rPr>
+                <w:rFonts w:ascii="Tahoma" w:hAnsi="Tahoma" w:cs="Tahoma"/>
+                <w:sz w:val="20"/>
+                <w:lang w:val="en-ID" w:eastAsia="en-ID"/>
+              </w:rPr>
+              <w:t>steik</w:t>
+            </w:r>
+            <w:proofErr w:type="spellEnd"/>
+            <w:r>
+              <w:rPr>
+                <w:rFonts w:ascii="Tahoma" w:hAnsi="Tahoma" w:cs="Tahoma"/>
+                <w:sz w:val="20"/>
+                <w:lang w:val="en-ID" w:eastAsia="en-ID"/>
+              </w:rPr>
+              <w:t>}</w:t>
             </w:r>
           </w:p>
         </w:tc>
@@ -9773,10 +7443,10 @@
         <w:tblLook w:val="04A0" w:firstRow="1" w:lastRow="0" w:firstColumn="1" w:lastColumn="0" w:noHBand="0" w:noVBand="1"/>
       </w:tblPr>
       <w:tblGrid>
-        <w:gridCol w:w="4537"/>
-        <w:gridCol w:w="585"/>
-        <w:gridCol w:w="1090"/>
-        <w:gridCol w:w="3872"/>
+        <w:gridCol w:w="4387"/>
+        <w:gridCol w:w="774"/>
+        <w:gridCol w:w="1207"/>
+        <w:gridCol w:w="3716"/>
       </w:tblGrid>
       <w:tr>
         <w:trPr>
@@ -9785,7 +7455,7 @@
         </w:trPr>
         <w:tc>
           <w:tcPr>
-            <w:tcW w:w="4537" w:type="dxa"/>
+            <w:tcW w:w="4444" w:type="dxa"/>
             <w:tcBorders>
               <w:top w:val="single" w:sz="4" w:space="0" w:color="auto"/>
               <w:left w:val="single" w:sz="4" w:space="0" w:color="auto"/>
@@ -9798,6 +7468,8 @@
           </w:tcPr>
           <w:p>
             <w:pPr>
+              <w:pStyle w:val="ListParagraph"/>
+              <w:ind w:left="42"/>
               <w:jc w:val="center"/>
               <w:rPr>
                 <w:rFonts w:ascii="Tahoma" w:hAnsi="Tahoma" w:cs="Tahoma"/>
@@ -9821,7 +7493,7 @@
         </w:tc>
         <w:tc>
           <w:tcPr>
-            <w:tcW w:w="585" w:type="dxa"/>
+            <w:tcW w:w="648" w:type="dxa"/>
             <w:tcBorders>
               <w:top w:val="single" w:sz="4" w:space="0" w:color="auto"/>
               <w:left w:val="nil"/>
@@ -9858,7 +7530,7 @@
         </w:tc>
         <w:tc>
           <w:tcPr>
-            <w:tcW w:w="1090" w:type="dxa"/>
+            <w:tcW w:w="1216" w:type="dxa"/>
             <w:tcBorders>
               <w:top w:val="single" w:sz="4" w:space="0" w:color="auto"/>
               <w:left w:val="nil"/>
@@ -9894,7 +7566,7 @@
         </w:tc>
         <w:tc>
           <w:tcPr>
-            <w:tcW w:w="3872" w:type="dxa"/>
+            <w:tcW w:w="3776" w:type="dxa"/>
             <w:tcBorders>
               <w:top w:val="single" w:sz="4" w:space="0" w:color="auto"/>
               <w:left w:val="nil"/>
@@ -9932,11 +7604,10 @@
       <w:tr>
         <w:trPr>
           <w:trHeight w:val="283"/>
-          <w:tblHeader/>
         </w:trPr>
         <w:tc>
           <w:tcPr>
-            <w:tcW w:w="4537" w:type="dxa"/>
+            <w:tcW w:w="4444" w:type="dxa"/>
             <w:tcBorders>
               <w:top w:val="single" w:sz="4" w:space="0" w:color="auto"/>
               <w:left w:val="single" w:sz="4" w:space="0" w:color="auto"/>
@@ -9944,24 +7615,97 @@
               <w:right w:val="single" w:sz="4" w:space="0" w:color="auto"/>
             </w:tcBorders>
             <w:shd w:val="clear" w:color="auto" w:fill="auto"/>
-            <w:vAlign w:val="center"/>
           </w:tcPr>
           <w:p>
             <w:pPr>
-              <w:jc w:val="center"/>
-              <w:rPr>
-                <w:rFonts w:ascii="Tahoma" w:hAnsi="Tahoma" w:cs="Tahoma"/>
-                <w:b/>
-                <w:bCs/>
+              <w:rPr>
+                <w:rFonts w:ascii="Tahoma" w:hAnsi="Tahoma" w:cs="Tahoma"/>
                 <w:sz w:val="20"/>
                 <w:lang w:val="en-ID" w:eastAsia="en-ID"/>
               </w:rPr>
             </w:pPr>
+            <w:r>
+              <w:rPr>
+                <w:rFonts w:ascii="Tahoma" w:hAnsi="Tahoma" w:cs="Tahoma"/>
+                <w:sz w:val="20"/>
+                <w:lang w:val="en-ID" w:eastAsia="en-ID"/>
+              </w:rPr>
+              <w:t>{#</w:t>
+            </w:r>
+            <w:proofErr w:type="gramStart"/>
+            <w:r>
+              <w:rPr>
+                <w:rFonts w:ascii="Tahoma" w:hAnsi="Tahoma" w:cs="Tahoma"/>
+                <w:sz w:val="20"/>
+                <w:lang w:val="en-ID" w:eastAsia="en-ID"/>
+              </w:rPr>
+              <w:t>stei</w:t>
+            </w:r>
+            <w:r>
+              <w:rPr>
+                <w:rFonts w:ascii="Tahoma" w:hAnsi="Tahoma" w:cs="Tahoma"/>
+                <w:sz w:val="20"/>
+                <w:lang w:val="en-ID" w:eastAsia="en-ID"/>
+              </w:rPr>
+              <w:t>r</w:t>
+            </w:r>
+            <w:r>
+              <w:rPr>
+                <w:rFonts w:ascii="Tahoma" w:hAnsi="Tahoma" w:cs="Tahoma"/>
+                <w:sz w:val="20"/>
+                <w:lang w:val="en-ID" w:eastAsia="en-ID"/>
+              </w:rPr>
+              <w:t>}{</w:t>
+            </w:r>
+            <w:proofErr w:type="gramEnd"/>
+            <w:r>
+              <w:rPr>
+                <w:rFonts w:ascii="Tahoma" w:hAnsi="Tahoma" w:cs="Tahoma"/>
+                <w:sz w:val="20"/>
+                <w:lang w:val="en-ID" w:eastAsia="en-ID"/>
+              </w:rPr>
+              <w:t>nama_dosen}</w:t>
+            </w:r>
+          </w:p>
+          <w:p>
+            <w:pPr>
+              <w:rPr>
+                <w:rFonts w:ascii="Tahoma" w:hAnsi="Tahoma" w:cs="Tahoma"/>
+                <w:sz w:val="20"/>
+                <w:lang w:val="en-ID" w:eastAsia="en-ID"/>
+              </w:rPr>
+            </w:pPr>
+            <w:r>
+              <w:rPr>
+                <w:rFonts w:ascii="Tahoma" w:hAnsi="Tahoma" w:cs="Tahoma"/>
+                <w:sz w:val="20"/>
+                <w:lang w:val="en-ID" w:eastAsia="en-ID"/>
+              </w:rPr>
+              <w:t>{</w:t>
+            </w:r>
+            <w:proofErr w:type="spellStart"/>
+            <w:r>
+              <w:rPr>
+                <w:rFonts w:ascii="Tahoma" w:hAnsi="Tahoma" w:cs="Tahoma"/>
+                <w:sz w:val="20"/>
+                <w:lang w:val="en-ID" w:eastAsia="en-ID"/>
+              </w:rPr>
+              <w:t>nip_dosen</w:t>
+            </w:r>
+            <w:proofErr w:type="spellEnd"/>
+            <w:r>
+              <w:rPr>
+                <w:rFonts w:ascii="Tahoma" w:hAnsi="Tahoma" w:cs="Tahoma"/>
+                <w:sz w:val="20"/>
+                <w:lang w:val="en-ID" w:eastAsia="en-ID"/>
+              </w:rPr>
+              <w:t>}</w:t>
+            </w:r>
           </w:p>
         </w:tc>
         <w:tc>
           <w:tcPr>
-            <w:tcW w:w="585" w:type="dxa"/>
+            <w:tcW w:w="648" w:type="dxa"/>
             <w:tcBorders>
               <w:top w:val="single" w:sz="4" w:space="0" w:color="auto"/>
               <w:left w:val="nil"/>
@@ -9970,24 +7714,65 @@
             </w:tcBorders>
             <w:shd w:val="clear" w:color="auto" w:fill="auto"/>
             <w:noWrap/>
-            <w:vAlign w:val="center"/>
           </w:tcPr>
           <w:p>
             <w:pPr>
               <w:jc w:val="center"/>
               <w:rPr>
                 <w:rFonts w:ascii="Tahoma" w:hAnsi="Tahoma" w:cs="Tahoma"/>
-                <w:b/>
-                <w:bCs/>
                 <w:sz w:val="20"/>
                 <w:lang w:val="en-ID" w:eastAsia="en-ID"/>
               </w:rPr>
             </w:pPr>
+            <w:r>
+              <w:rPr>
+                <w:rFonts w:ascii="Tahoma" w:hAnsi="Tahoma" w:cs="Tahoma"/>
+                <w:sz w:val="20"/>
+                <w:lang w:val="en-ID" w:eastAsia="en-ID"/>
+              </w:rPr>
+              <w:t>{#no}</w:t>
+            </w:r>
+          </w:p>
+          <w:p>
+            <w:pPr>
+              <w:jc w:val="center"/>
+              <w:rPr>
+                <w:rFonts w:ascii="Tahoma" w:hAnsi="Tahoma" w:cs="Tahoma"/>
+                <w:sz w:val="20"/>
+                <w:lang w:val="en-ID" w:eastAsia="en-ID"/>
+              </w:rPr>
+            </w:pPr>
+            <w:r>
+              <w:rPr>
+                <w:rFonts w:ascii="Tahoma" w:hAnsi="Tahoma" w:cs="Tahoma"/>
+                <w:sz w:val="20"/>
+                <w:lang w:val="en-ID" w:eastAsia="en-ID"/>
+              </w:rPr>
+              <w:t>{.}</w:t>
+            </w:r>
+          </w:p>
+          <w:p>
+            <w:pPr>
+              <w:jc w:val="center"/>
+              <w:rPr>
+                <w:rFonts w:ascii="Tahoma" w:hAnsi="Tahoma" w:cs="Tahoma"/>
+                <w:sz w:val="20"/>
+                <w:lang w:val="en-ID" w:eastAsia="en-ID"/>
+              </w:rPr>
+            </w:pPr>
+            <w:r>
+              <w:rPr>
+                <w:rFonts w:ascii="Tahoma" w:hAnsi="Tahoma" w:cs="Tahoma"/>
+                <w:sz w:val="20"/>
+                <w:lang w:val="en-ID" w:eastAsia="en-ID"/>
+              </w:rPr>
+              <w:t>{/no}</w:t>
+            </w:r>
           </w:p>
         </w:tc>
         <w:tc>
           <w:tcPr>
-            <w:tcW w:w="1090" w:type="dxa"/>
+            <w:tcW w:w="1216" w:type="dxa"/>
             <w:tcBorders>
               <w:top w:val="single" w:sz="4" w:space="0" w:color="auto"/>
               <w:left w:val="nil"/>
@@ -9995,24 +7780,65 @@
               <w:right w:val="single" w:sz="4" w:space="0" w:color="auto"/>
             </w:tcBorders>
             <w:shd w:val="clear" w:color="auto" w:fill="auto"/>
-            <w:vAlign w:val="center"/>
           </w:tcPr>
           <w:p>
             <w:pPr>
               <w:jc w:val="center"/>
               <w:rPr>
                 <w:rFonts w:ascii="Tahoma" w:hAnsi="Tahoma" w:cs="Tahoma"/>
-                <w:b/>
-                <w:bCs/>
                 <w:sz w:val="20"/>
                 <w:lang w:val="en-ID" w:eastAsia="en-ID"/>
               </w:rPr>
             </w:pPr>
+            <w:r>
+              <w:rPr>
+                <w:rFonts w:ascii="Tahoma" w:hAnsi="Tahoma" w:cs="Tahoma"/>
+                <w:sz w:val="20"/>
+                <w:lang w:val="en-ID" w:eastAsia="en-ID"/>
+              </w:rPr>
+              <w:t>{#nim}</w:t>
+            </w:r>
+          </w:p>
+          <w:p>
+            <w:pPr>
+              <w:jc w:val="center"/>
+              <w:rPr>
+                <w:rFonts w:ascii="Tahoma" w:hAnsi="Tahoma" w:cs="Tahoma"/>
+                <w:sz w:val="20"/>
+                <w:lang w:val="en-ID" w:eastAsia="en-ID"/>
+              </w:rPr>
+            </w:pPr>
+            <w:r>
+              <w:rPr>
+                <w:rFonts w:ascii="Tahoma" w:hAnsi="Tahoma" w:cs="Tahoma"/>
+                <w:sz w:val="20"/>
+                <w:lang w:val="en-ID" w:eastAsia="en-ID"/>
+              </w:rPr>
+              <w:t>{.}</w:t>
+            </w:r>
+          </w:p>
+          <w:p>
+            <w:pPr>
+              <w:jc w:val="center"/>
+              <w:rPr>
+                <w:rFonts w:ascii="Tahoma" w:hAnsi="Tahoma" w:cs="Tahoma"/>
+                <w:sz w:val="20"/>
+                <w:lang w:val="en-ID" w:eastAsia="en-ID"/>
+              </w:rPr>
+            </w:pPr>
+            <w:r>
+              <w:rPr>
+                <w:rFonts w:ascii="Tahoma" w:hAnsi="Tahoma" w:cs="Tahoma"/>
+                <w:sz w:val="20"/>
+                <w:lang w:val="en-ID" w:eastAsia="en-ID"/>
+              </w:rPr>
+              <w:t>{/nim}</w:t>
+            </w:r>
           </w:p>
         </w:tc>
         <w:tc>
           <w:tcPr>
-            <w:tcW w:w="3872" w:type="dxa"/>
+            <w:tcW w:w="3776" w:type="dxa"/>
             <w:tcBorders>
               <w:top w:val="single" w:sz="4" w:space="0" w:color="auto"/>
               <w:left w:val="nil"/>
@@ -10020,19 +7846,111 @@
               <w:right w:val="single" w:sz="4" w:space="0" w:color="auto"/>
             </w:tcBorders>
             <w:shd w:val="clear" w:color="auto" w:fill="auto"/>
-            <w:vAlign w:val="center"/>
           </w:tcPr>
           <w:p>
             <w:pPr>
-              <w:jc w:val="center"/>
-              <w:rPr>
-                <w:rFonts w:ascii="Tahoma" w:hAnsi="Tahoma" w:cs="Tahoma"/>
-                <w:b/>
-                <w:bCs/>
+              <w:rPr>
+                <w:rFonts w:ascii="Tahoma" w:hAnsi="Tahoma" w:cs="Tahoma"/>
                 <w:sz w:val="20"/>
                 <w:lang w:val="en-ID" w:eastAsia="en-ID"/>
               </w:rPr>
             </w:pPr>
+            <w:r>
+              <w:rPr>
+                <w:rFonts w:ascii="Tahoma" w:hAnsi="Tahoma" w:cs="Tahoma"/>
+                <w:sz w:val="20"/>
+                <w:lang w:val="en-ID" w:eastAsia="en-ID"/>
+              </w:rPr>
+              <w:t>{#mhs}</w:t>
+            </w:r>
+          </w:p>
+          <w:p>
+            <w:pPr>
+              <w:rPr>
+                <w:rFonts w:ascii="Tahoma" w:hAnsi="Tahoma" w:cs="Tahoma"/>
+                <w:sz w:val="20"/>
+                <w:lang w:val="en-ID" w:eastAsia="en-ID"/>
+              </w:rPr>
+            </w:pPr>
+            <w:r>
+              <w:rPr>
+                <w:rFonts w:ascii="Tahoma" w:hAnsi="Tahoma" w:cs="Tahoma"/>
+                <w:sz w:val="20"/>
+                <w:lang w:val="en-ID" w:eastAsia="en-ID"/>
+              </w:rPr>
+              <w:t>{.}</w:t>
+            </w:r>
+          </w:p>
+          <w:p>
+            <w:pPr>
+              <w:rPr>
+                <w:rFonts w:ascii="Tahoma" w:hAnsi="Tahoma" w:cs="Tahoma"/>
+                <w:sz w:val="20"/>
+                <w:lang w:val="en-ID" w:eastAsia="en-ID"/>
+              </w:rPr>
+            </w:pPr>
+            <w:r>
+              <w:rPr>
+                <w:rFonts w:ascii="Tahoma" w:hAnsi="Tahoma" w:cs="Tahoma"/>
+                <w:sz w:val="20"/>
+                <w:lang w:val="en-ID" w:eastAsia="en-ID"/>
+              </w:rPr>
+              <w:t>{/</w:t>
+            </w:r>
+            <w:proofErr w:type="spellStart"/>
+            <w:proofErr w:type="gramStart"/>
+            <w:r>
+              <w:rPr>
+                <w:rFonts w:ascii="Tahoma" w:hAnsi="Tahoma" w:cs="Tahoma"/>
+                <w:sz w:val="20"/>
+                <w:lang w:val="en-ID" w:eastAsia="en-ID"/>
+              </w:rPr>
+              <w:t>mhs</w:t>
+            </w:r>
+            <w:proofErr w:type="spellEnd"/>
+            <w:r>
+              <w:rPr>
+                <w:rFonts w:ascii="Tahoma" w:hAnsi="Tahoma" w:cs="Tahoma"/>
+                <w:sz w:val="20"/>
+                <w:lang w:val="en-ID" w:eastAsia="en-ID"/>
+              </w:rPr>
+              <w:t>}{</w:t>
+            </w:r>
+            <w:proofErr w:type="gramEnd"/>
+            <w:r>
+              <w:rPr>
+                <w:rFonts w:ascii="Tahoma" w:hAnsi="Tahoma" w:cs="Tahoma"/>
+                <w:sz w:val="20"/>
+                <w:lang w:val="en-ID" w:eastAsia="en-ID"/>
+              </w:rPr>
+              <w:t>/</w:t>
+            </w:r>
+            <w:proofErr w:type="spellStart"/>
+            <w:r>
+              <w:rPr>
+                <w:rFonts w:ascii="Tahoma" w:hAnsi="Tahoma" w:cs="Tahoma"/>
+                <w:sz w:val="20"/>
+                <w:lang w:val="en-ID" w:eastAsia="en-ID"/>
+              </w:rPr>
+              <w:t>stei</w:t>
+            </w:r>
+            <w:r>
+              <w:rPr>
+                <w:rFonts w:ascii="Tahoma" w:hAnsi="Tahoma" w:cs="Tahoma"/>
+                <w:sz w:val="20"/>
+                <w:lang w:val="en-ID" w:eastAsia="en-ID"/>
+              </w:rPr>
+              <w:t>r</w:t>
+            </w:r>
+            <w:proofErr w:type="spellEnd"/>
+            <w:r>
+              <w:rPr>
+                <w:rFonts w:ascii="Tahoma" w:hAnsi="Tahoma" w:cs="Tahoma"/>
+                <w:sz w:val="20"/>
+                <w:lang w:val="en-ID" w:eastAsia="en-ID"/>
+              </w:rPr>
+              <w:t>}</w:t>
+            </w:r>
           </w:p>
         </w:tc>
       </w:tr>
@@ -10148,18 +8066,19 @@
         <w:tblLook w:val="04A0" w:firstRow="1" w:lastRow="0" w:firstColumn="1" w:lastColumn="0" w:noHBand="0" w:noVBand="1"/>
       </w:tblPr>
       <w:tblGrid>
-        <w:gridCol w:w="4537"/>
-        <w:gridCol w:w="585"/>
-        <w:gridCol w:w="1090"/>
-        <w:gridCol w:w="3872"/>
+        <w:gridCol w:w="4387"/>
+        <w:gridCol w:w="774"/>
+        <w:gridCol w:w="1207"/>
+        <w:gridCol w:w="3716"/>
       </w:tblGrid>
       <w:tr>
         <w:trPr>
           <w:trHeight w:val="283"/>
+          <w:tblHeader/>
         </w:trPr>
         <w:tc>
           <w:tcPr>
-            <w:tcW w:w="4537" w:type="dxa"/>
+            <w:tcW w:w="4444" w:type="dxa"/>
             <w:tcBorders>
               <w:top w:val="single" w:sz="4" w:space="0" w:color="auto"/>
               <w:left w:val="single" w:sz="4" w:space="0" w:color="auto"/>
@@ -10172,6 +8091,8 @@
           </w:tcPr>
           <w:p>
             <w:pPr>
+              <w:pStyle w:val="ListParagraph"/>
+              <w:ind w:left="42"/>
               <w:jc w:val="center"/>
               <w:rPr>
                 <w:rFonts w:ascii="Tahoma" w:hAnsi="Tahoma" w:cs="Tahoma"/>
@@ -10195,7 +8116,7 @@
         </w:tc>
         <w:tc>
           <w:tcPr>
-            <w:tcW w:w="585" w:type="dxa"/>
+            <w:tcW w:w="648" w:type="dxa"/>
             <w:tcBorders>
               <w:top w:val="single" w:sz="4" w:space="0" w:color="auto"/>
               <w:left w:val="nil"/>
@@ -10232,7 +8153,7 @@
         </w:tc>
         <w:tc>
           <w:tcPr>
-            <w:tcW w:w="1090" w:type="dxa"/>
+            <w:tcW w:w="1216" w:type="dxa"/>
             <w:tcBorders>
               <w:top w:val="single" w:sz="4" w:space="0" w:color="auto"/>
               <w:left w:val="nil"/>
@@ -10268,7 +8189,7 @@
         </w:tc>
         <w:tc>
           <w:tcPr>
-            <w:tcW w:w="3872" w:type="dxa"/>
+            <w:tcW w:w="3776" w:type="dxa"/>
             <w:tcBorders>
               <w:top w:val="single" w:sz="4" w:space="0" w:color="auto"/>
               <w:left w:val="nil"/>
@@ -10309,7 +8230,7 @@
         </w:trPr>
         <w:tc>
           <w:tcPr>
-            <w:tcW w:w="4537" w:type="dxa"/>
+            <w:tcW w:w="4444" w:type="dxa"/>
             <w:tcBorders>
               <w:top w:val="single" w:sz="4" w:space="0" w:color="auto"/>
               <w:left w:val="single" w:sz="4" w:space="0" w:color="auto"/>
@@ -10317,7 +8238,6 @@
               <w:right w:val="single" w:sz="4" w:space="0" w:color="auto"/>
             </w:tcBorders>
             <w:shd w:val="clear" w:color="auto" w:fill="auto"/>
-            <w:vAlign w:val="center"/>
           </w:tcPr>
           <w:p>
             <w:pPr>
@@ -10327,11 +8247,80 @@
                 <w:lang w:val="en-ID" w:eastAsia="en-ID"/>
               </w:rPr>
             </w:pPr>
+            <w:r>
+              <w:rPr>
+                <w:rFonts w:ascii="Tahoma" w:hAnsi="Tahoma" w:cs="Tahoma"/>
+                <w:sz w:val="20"/>
+                <w:lang w:val="en-ID" w:eastAsia="en-ID"/>
+              </w:rPr>
+              <w:t>{#</w:t>
+            </w:r>
+            <w:proofErr w:type="gramStart"/>
+            <w:r>
+              <w:rPr>
+                <w:rFonts w:ascii="Tahoma" w:hAnsi="Tahoma" w:cs="Tahoma"/>
+                <w:sz w:val="20"/>
+                <w:lang w:val="en-ID" w:eastAsia="en-ID"/>
+              </w:rPr>
+              <w:t>inter</w:t>
+            </w:r>
+            <w:r>
+              <w:rPr>
+                <w:rFonts w:ascii="Tahoma" w:hAnsi="Tahoma" w:cs="Tahoma"/>
+                <w:sz w:val="20"/>
+                <w:lang w:val="en-ID" w:eastAsia="en-ID"/>
+              </w:rPr>
+              <w:t>}{</w:t>
+            </w:r>
+            <w:proofErr w:type="gramEnd"/>
+            <w:r>
+              <w:rPr>
+                <w:rFonts w:ascii="Tahoma" w:hAnsi="Tahoma" w:cs="Tahoma"/>
+                <w:sz w:val="20"/>
+                <w:lang w:val="en-ID" w:eastAsia="en-ID"/>
+              </w:rPr>
+              <w:t>nama_dosen}</w:t>
+            </w:r>
+          </w:p>
+          <w:p>
+            <w:pPr>
+              <w:rPr>
+                <w:rFonts w:ascii="Tahoma" w:hAnsi="Tahoma" w:cs="Tahoma"/>
+                <w:sz w:val="20"/>
+                <w:lang w:val="en-ID" w:eastAsia="en-ID"/>
+              </w:rPr>
+            </w:pPr>
+            <w:r>
+              <w:rPr>
+                <w:rFonts w:ascii="Tahoma" w:hAnsi="Tahoma" w:cs="Tahoma"/>
+                <w:sz w:val="20"/>
+                <w:lang w:val="en-ID" w:eastAsia="en-ID"/>
+              </w:rPr>
+              <w:t>{</w:t>
+            </w:r>
+            <w:proofErr w:type="spellStart"/>
+            <w:r>
+              <w:rPr>
+                <w:rFonts w:ascii="Tahoma" w:hAnsi="Tahoma" w:cs="Tahoma"/>
+                <w:sz w:val="20"/>
+                <w:lang w:val="en-ID" w:eastAsia="en-ID"/>
+              </w:rPr>
+              <w:t>nip_dosen</w:t>
+            </w:r>
+            <w:proofErr w:type="spellEnd"/>
+            <w:r>
+              <w:rPr>
+                <w:rFonts w:ascii="Tahoma" w:hAnsi="Tahoma" w:cs="Tahoma"/>
+                <w:sz w:val="20"/>
+                <w:lang w:val="en-ID" w:eastAsia="en-ID"/>
+              </w:rPr>
+              <w:t>}</w:t>
+            </w:r>
           </w:p>
         </w:tc>
         <w:tc>
           <w:tcPr>
-            <w:tcW w:w="585" w:type="dxa"/>
+            <w:tcW w:w="648" w:type="dxa"/>
             <w:tcBorders>
               <w:top w:val="single" w:sz="4" w:space="0" w:color="auto"/>
               <w:left w:val="nil"/>
@@ -10340,21 +8329,65 @@
             </w:tcBorders>
             <w:shd w:val="clear" w:color="auto" w:fill="auto"/>
             <w:noWrap/>
-            <w:vAlign w:val="center"/>
           </w:tcPr>
           <w:p>
             <w:pPr>
+              <w:jc w:val="center"/>
               <w:rPr>
                 <w:rFonts w:ascii="Tahoma" w:hAnsi="Tahoma" w:cs="Tahoma"/>
                 <w:sz w:val="20"/>
                 <w:lang w:val="en-ID" w:eastAsia="en-ID"/>
               </w:rPr>
             </w:pPr>
+            <w:r>
+              <w:rPr>
+                <w:rFonts w:ascii="Tahoma" w:hAnsi="Tahoma" w:cs="Tahoma"/>
+                <w:sz w:val="20"/>
+                <w:lang w:val="en-ID" w:eastAsia="en-ID"/>
+              </w:rPr>
+              <w:t>{#no}</w:t>
+            </w:r>
+          </w:p>
+          <w:p>
+            <w:pPr>
+              <w:jc w:val="center"/>
+              <w:rPr>
+                <w:rFonts w:ascii="Tahoma" w:hAnsi="Tahoma" w:cs="Tahoma"/>
+                <w:sz w:val="20"/>
+                <w:lang w:val="en-ID" w:eastAsia="en-ID"/>
+              </w:rPr>
+            </w:pPr>
+            <w:r>
+              <w:rPr>
+                <w:rFonts w:ascii="Tahoma" w:hAnsi="Tahoma" w:cs="Tahoma"/>
+                <w:sz w:val="20"/>
+                <w:lang w:val="en-ID" w:eastAsia="en-ID"/>
+              </w:rPr>
+              <w:t>{.}</w:t>
+            </w:r>
+          </w:p>
+          <w:p>
+            <w:pPr>
+              <w:jc w:val="center"/>
+              <w:rPr>
+                <w:rFonts w:ascii="Tahoma" w:hAnsi="Tahoma" w:cs="Tahoma"/>
+                <w:sz w:val="20"/>
+                <w:lang w:val="en-ID" w:eastAsia="en-ID"/>
+              </w:rPr>
+            </w:pPr>
+            <w:r>
+              <w:rPr>
+                <w:rFonts w:ascii="Tahoma" w:hAnsi="Tahoma" w:cs="Tahoma"/>
+                <w:sz w:val="20"/>
+                <w:lang w:val="en-ID" w:eastAsia="en-ID"/>
+              </w:rPr>
+              <w:t>{/no}</w:t>
+            </w:r>
           </w:p>
         </w:tc>
         <w:tc>
           <w:tcPr>
-            <w:tcW w:w="1090" w:type="dxa"/>
+            <w:tcW w:w="1216" w:type="dxa"/>
             <w:tcBorders>
               <w:top w:val="single" w:sz="4" w:space="0" w:color="auto"/>
               <w:left w:val="nil"/>
@@ -10362,21 +8395,65 @@
               <w:right w:val="single" w:sz="4" w:space="0" w:color="auto"/>
             </w:tcBorders>
             <w:shd w:val="clear" w:color="auto" w:fill="auto"/>
-            <w:vAlign w:val="center"/>
           </w:tcPr>
           <w:p>
             <w:pPr>
+              <w:jc w:val="center"/>
               <w:rPr>
                 <w:rFonts w:ascii="Tahoma" w:hAnsi="Tahoma" w:cs="Tahoma"/>
                 <w:sz w:val="20"/>
                 <w:lang w:val="en-ID" w:eastAsia="en-ID"/>
               </w:rPr>
             </w:pPr>
+            <w:r>
+              <w:rPr>
+                <w:rFonts w:ascii="Tahoma" w:hAnsi="Tahoma" w:cs="Tahoma"/>
+                <w:sz w:val="20"/>
+                <w:lang w:val="en-ID" w:eastAsia="en-ID"/>
+              </w:rPr>
+              <w:t>{#nim}</w:t>
+            </w:r>
+          </w:p>
+          <w:p>
+            <w:pPr>
+              <w:jc w:val="center"/>
+              <w:rPr>
+                <w:rFonts w:ascii="Tahoma" w:hAnsi="Tahoma" w:cs="Tahoma"/>
+                <w:sz w:val="20"/>
+                <w:lang w:val="en-ID" w:eastAsia="en-ID"/>
+              </w:rPr>
+            </w:pPr>
+            <w:r>
+              <w:rPr>
+                <w:rFonts w:ascii="Tahoma" w:hAnsi="Tahoma" w:cs="Tahoma"/>
+                <w:sz w:val="20"/>
+                <w:lang w:val="en-ID" w:eastAsia="en-ID"/>
+              </w:rPr>
+              <w:t>{.}</w:t>
+            </w:r>
+          </w:p>
+          <w:p>
+            <w:pPr>
+              <w:jc w:val="center"/>
+              <w:rPr>
+                <w:rFonts w:ascii="Tahoma" w:hAnsi="Tahoma" w:cs="Tahoma"/>
+                <w:sz w:val="20"/>
+                <w:lang w:val="en-ID" w:eastAsia="en-ID"/>
+              </w:rPr>
+            </w:pPr>
+            <w:r>
+              <w:rPr>
+                <w:rFonts w:ascii="Tahoma" w:hAnsi="Tahoma" w:cs="Tahoma"/>
+                <w:sz w:val="20"/>
+                <w:lang w:val="en-ID" w:eastAsia="en-ID"/>
+              </w:rPr>
+              <w:t>{/nim}</w:t>
+            </w:r>
           </w:p>
         </w:tc>
         <w:tc>
           <w:tcPr>
-            <w:tcW w:w="3872" w:type="dxa"/>
+            <w:tcW w:w="3776" w:type="dxa"/>
             <w:tcBorders>
               <w:top w:val="single" w:sz="4" w:space="0" w:color="auto"/>
               <w:left w:val="nil"/>
@@ -10384,7 +8461,6 @@
               <w:right w:val="single" w:sz="4" w:space="0" w:color="auto"/>
             </w:tcBorders>
             <w:shd w:val="clear" w:color="auto" w:fill="auto"/>
-            <w:vAlign w:val="center"/>
           </w:tcPr>
           <w:p>
             <w:pPr>
@@ -10394,23 +8470,133 @@
                 <w:lang w:val="en-ID" w:eastAsia="en-ID"/>
               </w:rPr>
             </w:pPr>
+            <w:r>
+              <w:rPr>
+                <w:rFonts w:ascii="Tahoma" w:hAnsi="Tahoma" w:cs="Tahoma"/>
+                <w:sz w:val="20"/>
+                <w:lang w:val="en-ID" w:eastAsia="en-ID"/>
+              </w:rPr>
+              <w:t>{#mhs}</w:t>
+            </w:r>
+          </w:p>
+          <w:p>
+            <w:pPr>
+              <w:rPr>
+                <w:rFonts w:ascii="Tahoma" w:hAnsi="Tahoma" w:cs="Tahoma"/>
+                <w:sz w:val="20"/>
+                <w:lang w:val="en-ID" w:eastAsia="en-ID"/>
+              </w:rPr>
+            </w:pPr>
+            <w:r>
+              <w:rPr>
+                <w:rFonts w:ascii="Tahoma" w:hAnsi="Tahoma" w:cs="Tahoma"/>
+                <w:sz w:val="20"/>
+                <w:lang w:val="en-ID" w:eastAsia="en-ID"/>
+              </w:rPr>
+              <w:t>{.}</w:t>
+            </w:r>
+          </w:p>
+          <w:p>
+            <w:pPr>
+              <w:rPr>
+                <w:rFonts w:ascii="Tahoma" w:hAnsi="Tahoma" w:cs="Tahoma"/>
+                <w:sz w:val="20"/>
+                <w:lang w:val="en-ID" w:eastAsia="en-ID"/>
+              </w:rPr>
+            </w:pPr>
+            <w:r>
+              <w:rPr>
+                <w:rFonts w:ascii="Tahoma" w:hAnsi="Tahoma" w:cs="Tahoma"/>
+                <w:sz w:val="20"/>
+                <w:lang w:val="en-ID" w:eastAsia="en-ID"/>
+              </w:rPr>
+              <w:t>{/</w:t>
+            </w:r>
+            <w:proofErr w:type="spellStart"/>
+            <w:proofErr w:type="gramStart"/>
+            <w:r>
+              <w:rPr>
+                <w:rFonts w:ascii="Tahoma" w:hAnsi="Tahoma" w:cs="Tahoma"/>
+                <w:sz w:val="20"/>
+                <w:lang w:val="en-ID" w:eastAsia="en-ID"/>
+              </w:rPr>
+              <w:t>mhs</w:t>
+            </w:r>
+            <w:proofErr w:type="spellEnd"/>
+            <w:r>
+              <w:rPr>
+                <w:rFonts w:ascii="Tahoma" w:hAnsi="Tahoma" w:cs="Tahoma"/>
+                <w:sz w:val="20"/>
+                <w:lang w:val="en-ID" w:eastAsia="en-ID"/>
+              </w:rPr>
+              <w:t>}{</w:t>
+            </w:r>
+            <w:proofErr w:type="gramEnd"/>
+            <w:r>
+              <w:rPr>
+                <w:rFonts w:ascii="Tahoma" w:hAnsi="Tahoma" w:cs="Tahoma"/>
+                <w:sz w:val="20"/>
+                <w:lang w:val="en-ID" w:eastAsia="en-ID"/>
+              </w:rPr>
+              <w:t>/</w:t>
+            </w:r>
+            <w:r>
+              <w:rPr>
+                <w:rFonts w:ascii="Tahoma" w:hAnsi="Tahoma" w:cs="Tahoma"/>
+                <w:sz w:val="20"/>
+                <w:lang w:val="en-ID" w:eastAsia="en-ID"/>
+              </w:rPr>
+              <w:t>inter</w:t>
+            </w:r>
+            <w:r>
+              <w:rPr>
+                <w:rFonts w:ascii="Tahoma" w:hAnsi="Tahoma" w:cs="Tahoma"/>
+                <w:sz w:val="20"/>
+                <w:lang w:val="en-ID" w:eastAsia="en-ID"/>
+              </w:rPr>
+              <w:t>}</w:t>
+            </w:r>
           </w:p>
         </w:tc>
       </w:tr>
     </w:tbl>
     <w:p>
       <w:pPr>
-        <w:pStyle w:val="ListParagraph"/>
         <w:tabs>
           <w:tab w:val="left" w:pos="7196"/>
         </w:tabs>
-        <w:ind w:left="567"/>
         <w:rPr>
           <w:rFonts w:ascii="Tahoma" w:hAnsi="Tahoma" w:cs="Tahoma"/>
           <w:szCs w:val="22"/>
           <w:lang w:val="en-ID" w:eastAsia="en-ID"/>
         </w:rPr>
       </w:pPr>
+      <w:r>
+        <w:rPr>
+          <w:rFonts w:ascii="Tahoma" w:hAnsi="Tahoma" w:cs="Tahoma"/>
+          <w:szCs w:val="22"/>
+          <w:lang w:val="en-ID" w:eastAsia="en-ID"/>
+        </w:rPr>
+        <w:t>{/</w:t>
+      </w:r>
+      <w:proofErr w:type="spellStart"/>
+      <w:r>
+        <w:rPr>
+          <w:rFonts w:ascii="Tahoma" w:hAnsi="Tahoma" w:cs="Tahoma"/>
+          <w:szCs w:val="22"/>
+          <w:lang w:val="en-ID" w:eastAsia="en-ID"/>
+        </w:rPr>
+        <w:t>tabel</w:t>
+      </w:r>
+      <w:proofErr w:type="spellEnd"/>
+      <w:r>
+        <w:rPr>
+          <w:rFonts w:ascii="Tahoma" w:hAnsi="Tahoma" w:cs="Tahoma"/>
+          <w:szCs w:val="22"/>
+          <w:lang w:val="en-ID" w:eastAsia="en-ID"/>
+        </w:rPr>
+        <w:t>}</w:t>
+      </w:r>
     </w:p>
     <w:p>
       <w:pPr>
@@ -14579,7 +12765,7 @@
   <w:style w:type="paragraph" w:default="1" w:styleId="Normal">
     <w:name w:val="Normal"/>
     <w:qFormat/>
-    <w:rsid w:val="00027145"/>
+    <w:rsid w:val="00D833A1"/>
     <w:rPr>
       <w:rFonts w:ascii="Arial" w:eastAsia="Times New Roman" w:hAnsi="Arial" w:cs="Arial"/>
       <w:sz w:val="22"/>

</xml_diff>